<commit_message>
PGCS estado de configuracion
</commit_message>
<xml_diff>
--- a/Documentos/Planes/PGCS.docx
+++ b/Documentos/Planes/PGCS.docx
@@ -1466,6 +1466,7 @@
         <w:id w:val="-1223667486"/>
         <w:lock w:val="contentLocked"/>
       </w:sdtPr>
+      <w:sdtEndPr/>
       <w:sdtContent>
         <w:tbl>
           <w:tblPr>
@@ -16734,89 +16735,21 @@
         <w:rPr>
           <w:rFonts w:ascii="Times New Roman" w:eastAsia="Times New Roman" w:hAnsi="Times New Roman" w:cs="Times New Roman"/>
           <w:color w:val="000000"/>
-          <w:highlight w:val="yellow"/>
         </w:rPr>
       </w:pPr>
       <w:r>
         <w:rPr>
           <w:rFonts w:ascii="Times New Roman" w:eastAsia="Times New Roman" w:hAnsi="Times New Roman" w:cs="Times New Roman"/>
           <w:color w:val="000000"/>
-          <w:highlight w:val="yellow"/>
         </w:rPr>
         <w:t>Estado</w:t>
       </w:r>
-    </w:p>
-    <w:p>
-      <w:pPr>
-        <w:spacing w:before="240" w:after="240"/>
-        <w:ind w:left="2520" w:hanging="2160"/>
-        <w:rPr>
-          <w:rFonts w:ascii="Times New Roman" w:eastAsia="Times New Roman" w:hAnsi="Times New Roman" w:cs="Times New Roman"/>
-        </w:rPr>
-      </w:pPr>
       <w:r>
         <w:rPr>
           <w:rFonts w:ascii="Times New Roman" w:eastAsia="Times New Roman" w:hAnsi="Times New Roman" w:cs="Times New Roman"/>
         </w:rPr>
-        <w:t xml:space="preserve">         3.3.1 Colocar ejemplo de Reportes para el Estado de la GCS</w:t>
+        <w:t xml:space="preserve"> de la GCS</w:t>
       </w:r>
-    </w:p>
-    <w:p>
-      <w:pPr>
-        <w:numPr>
-          <w:ilvl w:val="1"/>
-          <w:numId w:val="3"/>
-        </w:numPr>
-        <w:pBdr>
-          <w:top w:val="nil"/>
-          <w:left w:val="nil"/>
-          <w:bottom w:val="nil"/>
-          <w:right w:val="nil"/>
-          <w:between w:val="nil"/>
-        </w:pBdr>
-        <w:rPr>
-          <w:rFonts w:ascii="Times New Roman" w:eastAsia="Times New Roman" w:hAnsi="Times New Roman" w:cs="Times New Roman"/>
-          <w:color w:val="000000"/>
-        </w:rPr>
-      </w:pPr>
-      <w:r>
-        <w:rPr>
-          <w:rFonts w:ascii="Times New Roman" w:eastAsia="Times New Roman" w:hAnsi="Times New Roman" w:cs="Times New Roman"/>
-          <w:color w:val="000000"/>
-        </w:rPr>
-        <w:t xml:space="preserve">  </w:t>
-      </w:r>
-      <w:r>
-        <w:rPr>
-          <w:rFonts w:ascii="Times New Roman" w:eastAsia="Times New Roman" w:hAnsi="Times New Roman" w:cs="Times New Roman"/>
-          <w:color w:val="000000"/>
-          <w:highlight w:val="yellow"/>
-        </w:rPr>
-        <w:t>Auditoria</w:t>
-      </w:r>
-      <w:r>
-        <w:rPr>
-          <w:rFonts w:ascii="Times New Roman" w:eastAsia="Times New Roman" w:hAnsi="Times New Roman" w:cs="Times New Roman"/>
-          <w:color w:val="000000"/>
-        </w:rPr>
-        <w:t xml:space="preserve"> </w:t>
-      </w:r>
-    </w:p>
-    <w:p>
-      <w:pPr>
-        <w:pBdr>
-          <w:top w:val="nil"/>
-          <w:left w:val="nil"/>
-          <w:bottom w:val="nil"/>
-          <w:right w:val="nil"/>
-          <w:between w:val="nil"/>
-        </w:pBdr>
-        <w:ind w:left="720"/>
-        <w:rPr>
-          <w:rFonts w:ascii="Times New Roman" w:eastAsia="Times New Roman" w:hAnsi="Times New Roman" w:cs="Times New Roman"/>
-          <w:color w:val="000000"/>
-        </w:rPr>
-      </w:pPr>
     </w:p>
     <w:p>
       <w:pPr>
@@ -16831,6 +16764,7 @@
           <w:right w:val="nil"/>
           <w:between w:val="nil"/>
         </w:pBdr>
+        <w:spacing w:after="240"/>
         <w:rPr>
           <w:rFonts w:ascii="Times New Roman" w:eastAsia="Times New Roman" w:hAnsi="Times New Roman" w:cs="Times New Roman"/>
           <w:color w:val="000000"/>
@@ -16839,204 +16773,30 @@
       <w:r>
         <w:rPr>
           <w:rFonts w:ascii="Times New Roman" w:eastAsia="Times New Roman" w:hAnsi="Times New Roman" w:cs="Times New Roman"/>
-          <w:color w:val="000000"/>
-        </w:rPr>
-        <w:t>Colocar ejemplos de Reportes de Auditorias</w:t>
+        </w:rPr>
+        <w:t>Contribuciones</w:t>
       </w:r>
     </w:p>
     <w:p>
       <w:pPr>
-        <w:pBdr>
-          <w:top w:val="nil"/>
-          <w:left w:val="nil"/>
-          <w:bottom w:val="nil"/>
-          <w:right w:val="nil"/>
-          <w:between w:val="nil"/>
-        </w:pBdr>
+        <w:pStyle w:val="Prrafodelista"/>
         <w:ind w:left="360"/>
-        <w:rPr>
-          <w:rFonts w:ascii="Times New Roman" w:eastAsia="Times New Roman" w:hAnsi="Times New Roman" w:cs="Times New Roman"/>
-          <w:color w:val="000000"/>
-        </w:rPr>
-      </w:pPr>
-    </w:p>
-    <w:p>
-      <w:pPr>
-        <w:pBdr>
-          <w:top w:val="nil"/>
-          <w:left w:val="nil"/>
-          <w:bottom w:val="nil"/>
-          <w:right w:val="nil"/>
-          <w:between w:val="nil"/>
-        </w:pBdr>
-        <w:ind w:left="360"/>
-        <w:rPr>
-          <w:rFonts w:ascii="Times New Roman" w:eastAsia="Times New Roman" w:hAnsi="Times New Roman" w:cs="Times New Roman"/>
-          <w:color w:val="000000"/>
-        </w:rPr>
-      </w:pPr>
-    </w:p>
-    <w:p>
-      <w:pPr>
-        <w:pBdr>
-          <w:top w:val="nil"/>
-          <w:left w:val="nil"/>
-          <w:bottom w:val="nil"/>
-          <w:right w:val="nil"/>
-          <w:between w:val="nil"/>
-        </w:pBdr>
-        <w:ind w:left="360"/>
-        <w:rPr>
-          <w:rFonts w:ascii="Times New Roman" w:eastAsia="Times New Roman" w:hAnsi="Times New Roman" w:cs="Times New Roman"/>
-          <w:color w:val="000000"/>
-        </w:rPr>
-      </w:pPr>
-    </w:p>
-    <w:p>
-      <w:pPr>
-        <w:pBdr>
-          <w:top w:val="nil"/>
-          <w:left w:val="nil"/>
-          <w:bottom w:val="nil"/>
-          <w:right w:val="nil"/>
-          <w:between w:val="nil"/>
-        </w:pBdr>
-        <w:ind w:left="1440"/>
-        <w:rPr>
-          <w:rFonts w:ascii="Times New Roman" w:eastAsia="Times New Roman" w:hAnsi="Times New Roman" w:cs="Times New Roman"/>
-          <w:color w:val="000000"/>
-        </w:rPr>
-      </w:pPr>
-    </w:p>
-    <w:p>
-      <w:pPr>
-        <w:numPr>
-          <w:ilvl w:val="1"/>
-          <w:numId w:val="3"/>
-        </w:numPr>
-        <w:pBdr>
-          <w:top w:val="nil"/>
-          <w:left w:val="nil"/>
-          <w:bottom w:val="nil"/>
-          <w:right w:val="nil"/>
-          <w:between w:val="nil"/>
-        </w:pBdr>
-        <w:spacing w:after="240"/>
-        <w:rPr>
-          <w:rFonts w:ascii="Times New Roman" w:eastAsia="Times New Roman" w:hAnsi="Times New Roman" w:cs="Times New Roman"/>
-          <w:color w:val="000000"/>
-          <w:highlight w:val="yellow"/>
-        </w:rPr>
       </w:pPr>
       <w:r>
         <w:rPr>
-          <w:rFonts w:ascii="Times New Roman" w:eastAsia="Times New Roman" w:hAnsi="Times New Roman" w:cs="Times New Roman"/>
-          <w:b/>
-          <w:color w:val="000000"/>
-          <w:highlight w:val="yellow"/>
-        </w:rPr>
-        <w:t>Entrega del software</w:t>
-      </w:r>
-      <w:r>
-        <w:rPr>
-          <w:rFonts w:ascii="Times New Roman" w:eastAsia="Times New Roman" w:hAnsi="Times New Roman" w:cs="Times New Roman"/>
-          <w:color w:val="000000"/>
-          <w:highlight w:val="yellow"/>
-        </w:rPr>
-        <w:t xml:space="preserve"> y Gestión de </w:t>
-      </w:r>
-      <w:proofErr w:type="spellStart"/>
-      <w:r>
-        <w:rPr>
-          <w:rFonts w:ascii="Times New Roman" w:eastAsia="Times New Roman" w:hAnsi="Times New Roman" w:cs="Times New Roman"/>
-          <w:color w:val="000000"/>
-          <w:highlight w:val="yellow"/>
-        </w:rPr>
-        <w:t>Release</w:t>
-      </w:r>
-      <w:proofErr w:type="spellEnd"/>
-    </w:p>
-    <w:p>
-      <w:pPr>
-        <w:spacing w:before="240" w:after="240"/>
-        <w:ind w:left="2880" w:hanging="2160"/>
-        <w:rPr>
-          <w:rFonts w:ascii="Times New Roman" w:eastAsia="Times New Roman" w:hAnsi="Times New Roman" w:cs="Times New Roman"/>
-        </w:rPr>
-      </w:pPr>
-      <w:r>
-        <w:rPr>
-          <w:rFonts w:ascii="Times New Roman" w:eastAsia="Times New Roman" w:hAnsi="Times New Roman" w:cs="Times New Roman"/>
-        </w:rPr>
-        <w:t>3.5.1</w:t>
-      </w:r>
-      <w:r>
-        <w:rPr>
-          <w:rFonts w:ascii="Times New Roman" w:eastAsia="Times New Roman" w:hAnsi="Times New Roman" w:cs="Times New Roman"/>
-          <w:b/>
-        </w:rPr>
-        <w:t>. Proponer un Proceso de pase a producción</w:t>
-      </w:r>
-      <w:r>
-        <w:rPr>
-          <w:rFonts w:ascii="Times New Roman" w:eastAsia="Times New Roman" w:hAnsi="Times New Roman" w:cs="Times New Roman"/>
-        </w:rPr>
-        <w:t xml:space="preserve"> (Pasos a seguir)</w:t>
-      </w:r>
-    </w:p>
-    <w:p>
-      <w:pPr>
-        <w:spacing w:before="240" w:after="240"/>
-        <w:ind w:left="2880" w:hanging="2160"/>
-        <w:rPr>
-          <w:rFonts w:ascii="Times New Roman" w:eastAsia="Times New Roman" w:hAnsi="Times New Roman" w:cs="Times New Roman"/>
-        </w:rPr>
-      </w:pPr>
-      <w:proofErr w:type="gramStart"/>
-      <w:r>
-        <w:rPr>
-          <w:rFonts w:ascii="Times New Roman" w:eastAsia="Times New Roman" w:hAnsi="Times New Roman" w:cs="Times New Roman"/>
-        </w:rPr>
-        <w:t>3.5.2  Gestión</w:t>
-      </w:r>
-      <w:proofErr w:type="gramEnd"/>
-      <w:r>
-        <w:rPr>
-          <w:rFonts w:ascii="Times New Roman" w:eastAsia="Times New Roman" w:hAnsi="Times New Roman" w:cs="Times New Roman"/>
-        </w:rPr>
-        <w:t xml:space="preserve"> de reléase </w:t>
-      </w:r>
-    </w:p>
-    <w:p>
-      <w:pPr>
-        <w:rPr>
-          <w:rFonts w:ascii="Times New Roman" w:eastAsia="Times New Roman" w:hAnsi="Times New Roman" w:cs="Times New Roman"/>
-        </w:rPr>
-      </w:pPr>
-    </w:p>
-    <w:p>
-      <w:pPr>
-        <w:rPr>
-          <w:rFonts w:ascii="Times New Roman" w:eastAsia="Times New Roman" w:hAnsi="Times New Roman" w:cs="Times New Roman"/>
-        </w:rPr>
-      </w:pPr>
-      <w:r>
-        <w:rPr>
-          <w:rFonts w:ascii="Times New Roman" w:eastAsia="Times New Roman" w:hAnsi="Times New Roman" w:cs="Times New Roman"/>
           <w:noProof/>
         </w:rPr>
-        <w:lastRenderedPageBreak/>
         <w:drawing>
-          <wp:inline distT="0" distB="0" distL="0" distR="0" wp14:anchorId="2D253AE0" wp14:editId="2D253AE1">
-            <wp:extent cx="5733415" cy="3380105"/>
+          <wp:inline distT="114300" distB="114300" distL="114300" distR="114300" wp14:anchorId="3312C078" wp14:editId="1E12F9FF">
+            <wp:extent cx="5731200" cy="2133600"/>
             <wp:effectExtent l="0" t="0" r="0" b="0"/>
-            <wp:docPr id="5" name="image3.png" descr="Diagrama&#10;&#10;Descripción generada automáticamente"/>
+            <wp:docPr id="3" name="image2.png" descr="Gráfico&#10;&#10;Descripción generada automáticamente"/>
             <wp:cNvGraphicFramePr/>
             <a:graphic xmlns:a="http://schemas.openxmlformats.org/drawingml/2006/main">
               <a:graphicData uri="http://schemas.openxmlformats.org/drawingml/2006/picture">
                 <pic:pic xmlns:pic="http://schemas.openxmlformats.org/drawingml/2006/picture">
                   <pic:nvPicPr>
-                    <pic:cNvPr id="0" name="image3.png" descr="Diagrama&#10;&#10;Descripción generada automáticamente"/>
+                    <pic:cNvPr id="3" name="image2.png" descr="Gráfico&#10;&#10;Descripción generada automáticamente"/>
                     <pic:cNvPicPr preferRelativeResize="0"/>
                   </pic:nvPicPr>
                   <pic:blipFill>
@@ -17049,7 +16809,7 @@
                   <pic:spPr>
                     <a:xfrm>
                       <a:off x="0" y="0"/>
-                      <a:ext cx="5733415" cy="3380105"/>
+                      <a:ext cx="5731200" cy="2133600"/>
                     </a:xfrm>
                     <a:prstGeom prst="rect">
                       <a:avLst/>
@@ -17065,6 +16825,481 @@
     </w:p>
     <w:p>
       <w:pPr>
+        <w:pStyle w:val="Prrafodelista"/>
+        <w:ind w:left="360"/>
+        <w:rPr>
+          <w:i/>
+          <w:sz w:val="20"/>
+          <w:szCs w:val="20"/>
+        </w:rPr>
+      </w:pPr>
+      <w:r>
+        <w:rPr>
+          <w:i/>
+          <w:sz w:val="20"/>
+          <w:szCs w:val="20"/>
+        </w:rPr>
+        <w:t xml:space="preserve">Figura: Gráfico de contribución general de </w:t>
+      </w:r>
+      <w:proofErr w:type="spellStart"/>
+      <w:r>
+        <w:rPr>
+          <w:i/>
+          <w:sz w:val="20"/>
+          <w:szCs w:val="20"/>
+        </w:rPr>
+        <w:t>commits</w:t>
+      </w:r>
+      <w:proofErr w:type="spellEnd"/>
+      <w:r>
+        <w:rPr>
+          <w:i/>
+          <w:sz w:val="20"/>
+          <w:szCs w:val="20"/>
+        </w:rPr>
+        <w:t xml:space="preserve"> del repositorio</w:t>
+      </w:r>
+    </w:p>
+    <w:p>
+      <w:pPr>
+        <w:pStyle w:val="Prrafodelista"/>
+        <w:ind w:left="360"/>
+      </w:pPr>
+    </w:p>
+    <w:p>
+      <w:pPr>
+        <w:pStyle w:val="Prrafodelista"/>
+        <w:ind w:left="360"/>
+      </w:pPr>
+    </w:p>
+    <w:p>
+      <w:r>
+        <w:rPr>
+          <w:noProof/>
+        </w:rPr>
+        <w:lastRenderedPageBreak/>
+        <w:drawing>
+          <wp:inline distT="114300" distB="114300" distL="114300" distR="114300" wp14:anchorId="36BB9F49" wp14:editId="590D5EE3">
+            <wp:extent cx="5731200" cy="4457700"/>
+            <wp:effectExtent l="0" t="0" r="0" b="0"/>
+            <wp:docPr id="2" name="image3.png" descr="Interfaz de usuario gráfica, Aplicación&#10;&#10;Descripción generada automáticamente"/>
+            <wp:cNvGraphicFramePr/>
+            <a:graphic xmlns:a="http://schemas.openxmlformats.org/drawingml/2006/main">
+              <a:graphicData uri="http://schemas.openxmlformats.org/drawingml/2006/picture">
+                <pic:pic xmlns:pic="http://schemas.openxmlformats.org/drawingml/2006/picture">
+                  <pic:nvPicPr>
+                    <pic:cNvPr id="2" name="image3.png" descr="Interfaz de usuario gráfica, Aplicación&#10;&#10;Descripción generada automáticamente"/>
+                    <pic:cNvPicPr preferRelativeResize="0"/>
+                  </pic:nvPicPr>
+                  <pic:blipFill>
+                    <a:blip r:embed="rId10"/>
+                    <a:srcRect/>
+                    <a:stretch>
+                      <a:fillRect/>
+                    </a:stretch>
+                  </pic:blipFill>
+                  <pic:spPr>
+                    <a:xfrm>
+                      <a:off x="0" y="0"/>
+                      <a:ext cx="5731200" cy="4457700"/>
+                    </a:xfrm>
+                    <a:prstGeom prst="rect">
+                      <a:avLst/>
+                    </a:prstGeom>
+                    <a:ln/>
+                  </pic:spPr>
+                </pic:pic>
+              </a:graphicData>
+            </a:graphic>
+          </wp:inline>
+        </w:drawing>
+      </w:r>
+    </w:p>
+    <w:p>
+      <w:pPr>
+        <w:pStyle w:val="Prrafodelista"/>
+        <w:ind w:left="360"/>
+        <w:rPr>
+          <w:i/>
+          <w:sz w:val="20"/>
+          <w:szCs w:val="20"/>
+        </w:rPr>
+      </w:pPr>
+      <w:r>
+        <w:rPr>
+          <w:i/>
+          <w:sz w:val="20"/>
+          <w:szCs w:val="20"/>
+        </w:rPr>
+        <w:t xml:space="preserve">Figura: Gráficos de contribución por integrante de </w:t>
+      </w:r>
+      <w:proofErr w:type="spellStart"/>
+      <w:r>
+        <w:rPr>
+          <w:i/>
+          <w:sz w:val="20"/>
+          <w:szCs w:val="20"/>
+        </w:rPr>
+        <w:t>commits</w:t>
+      </w:r>
+      <w:proofErr w:type="spellEnd"/>
+      <w:r>
+        <w:rPr>
+          <w:i/>
+          <w:sz w:val="20"/>
+          <w:szCs w:val="20"/>
+        </w:rPr>
+        <w:t xml:space="preserve"> del repositorio</w:t>
+      </w:r>
+    </w:p>
+    <w:p>
+      <w:pPr>
+        <w:pBdr>
+          <w:top w:val="nil"/>
+          <w:left w:val="nil"/>
+          <w:bottom w:val="nil"/>
+          <w:right w:val="nil"/>
+          <w:between w:val="nil"/>
+        </w:pBdr>
+        <w:spacing w:after="240"/>
+        <w:rPr>
+          <w:rFonts w:ascii="Times New Roman" w:eastAsia="Times New Roman" w:hAnsi="Times New Roman" w:cs="Times New Roman"/>
+          <w:color w:val="000000"/>
+        </w:rPr>
+      </w:pPr>
+    </w:p>
+    <w:p>
+      <w:pPr>
+        <w:pBdr>
+          <w:top w:val="nil"/>
+          <w:left w:val="nil"/>
+          <w:bottom w:val="nil"/>
+          <w:right w:val="nil"/>
+          <w:between w:val="nil"/>
+        </w:pBdr>
+        <w:spacing w:after="240"/>
+        <w:rPr>
+          <w:rFonts w:ascii="Times New Roman" w:eastAsia="Times New Roman" w:hAnsi="Times New Roman" w:cs="Times New Roman"/>
+          <w:color w:val="000000"/>
+        </w:rPr>
+      </w:pPr>
+    </w:p>
+    <w:p>
+      <w:pPr>
+        <w:pStyle w:val="Prrafodelista"/>
+        <w:rPr>
+          <w:rFonts w:ascii="Times New Roman" w:eastAsia="Times New Roman" w:hAnsi="Times New Roman" w:cs="Times New Roman"/>
+        </w:rPr>
+      </w:pPr>
+    </w:p>
+    <w:p>
+      <w:pPr>
+        <w:numPr>
+          <w:ilvl w:val="2"/>
+          <w:numId w:val="3"/>
+        </w:numPr>
+        <w:pBdr>
+          <w:top w:val="nil"/>
+          <w:left w:val="nil"/>
+          <w:bottom w:val="nil"/>
+          <w:right w:val="nil"/>
+          <w:between w:val="nil"/>
+        </w:pBdr>
+        <w:spacing w:after="240"/>
+        <w:rPr>
+          <w:rFonts w:ascii="Times New Roman" w:eastAsia="Times New Roman" w:hAnsi="Times New Roman" w:cs="Times New Roman"/>
+          <w:color w:val="000000"/>
+        </w:rPr>
+      </w:pPr>
+      <w:r>
+        <w:rPr>
+          <w:rFonts w:ascii="Times New Roman" w:eastAsia="Times New Roman" w:hAnsi="Times New Roman" w:cs="Times New Roman"/>
+        </w:rPr>
+        <w:t>Network</w:t>
+      </w:r>
+    </w:p>
+    <w:p>
+      <w:pPr>
+        <w:pBdr>
+          <w:top w:val="nil"/>
+          <w:left w:val="nil"/>
+          <w:bottom w:val="nil"/>
+          <w:right w:val="nil"/>
+          <w:between w:val="nil"/>
+        </w:pBdr>
+        <w:spacing w:after="240"/>
+        <w:ind w:left="720"/>
+        <w:rPr>
+          <w:rFonts w:ascii="Times New Roman" w:eastAsia="Times New Roman" w:hAnsi="Times New Roman" w:cs="Times New Roman"/>
+          <w:color w:val="000000"/>
+        </w:rPr>
+      </w:pPr>
+      <w:r>
+        <w:rPr>
+          <w:rFonts w:ascii="Times New Roman" w:eastAsia="Times New Roman" w:hAnsi="Times New Roman" w:cs="Times New Roman"/>
+          <w:color w:val="000000"/>
+        </w:rPr>
+        <w:drawing>
+          <wp:anchor distT="0" distB="0" distL="114300" distR="114300" simplePos="0" relativeHeight="251663360" behindDoc="0" locked="0" layoutInCell="1" allowOverlap="1" wp14:anchorId="0FC015B7" wp14:editId="457C8B01">
+            <wp:simplePos x="0" y="0"/>
+            <wp:positionH relativeFrom="column">
+              <wp:posOffset>0</wp:posOffset>
+            </wp:positionH>
+            <wp:positionV relativeFrom="paragraph">
+              <wp:posOffset>334645</wp:posOffset>
+            </wp:positionV>
+            <wp:extent cx="5733415" cy="1713230"/>
+            <wp:effectExtent l="0" t="0" r="635" b="1270"/>
+            <wp:wrapTopAndBottom/>
+            <wp:docPr id="1226920054" name="Imagen 1" descr="Imagen que contiene Diagrama&#10;&#10;Descripción generada automáticamente"/>
+            <wp:cNvGraphicFramePr>
+              <a:graphicFrameLocks xmlns:a="http://schemas.openxmlformats.org/drawingml/2006/main" noChangeAspect="1"/>
+            </wp:cNvGraphicFramePr>
+            <a:graphic xmlns:a="http://schemas.openxmlformats.org/drawingml/2006/main">
+              <a:graphicData uri="http://schemas.openxmlformats.org/drawingml/2006/picture">
+                <pic:pic xmlns:pic="http://schemas.openxmlformats.org/drawingml/2006/picture">
+                  <pic:nvPicPr>
+                    <pic:cNvPr id="1226920054" name="Imagen 1" descr="Imagen que contiene Diagrama&#10;&#10;Descripción generada automáticamente"/>
+                    <pic:cNvPicPr/>
+                  </pic:nvPicPr>
+                  <pic:blipFill>
+                    <a:blip r:embed="rId11"/>
+                    <a:stretch>
+                      <a:fillRect/>
+                    </a:stretch>
+                  </pic:blipFill>
+                  <pic:spPr>
+                    <a:xfrm>
+                      <a:off x="0" y="0"/>
+                      <a:ext cx="5733415" cy="1713230"/>
+                    </a:xfrm>
+                    <a:prstGeom prst="rect">
+                      <a:avLst/>
+                    </a:prstGeom>
+                  </pic:spPr>
+                </pic:pic>
+              </a:graphicData>
+            </a:graphic>
+          </wp:anchor>
+        </w:drawing>
+      </w:r>
+    </w:p>
+    <w:p>
+      <w:pPr>
+        <w:pStyle w:val="Prrafodelista"/>
+        <w:ind w:left="360"/>
+        <w:rPr>
+          <w:i/>
+          <w:sz w:val="20"/>
+          <w:szCs w:val="20"/>
+        </w:rPr>
+      </w:pPr>
+      <w:proofErr w:type="gramStart"/>
+      <w:r>
+        <w:rPr>
+          <w:i/>
+          <w:sz w:val="20"/>
+          <w:szCs w:val="20"/>
+        </w:rPr>
+        <w:t>Figura :</w:t>
+      </w:r>
+      <w:proofErr w:type="gramEnd"/>
+      <w:r>
+        <w:rPr>
+          <w:i/>
+          <w:sz w:val="20"/>
+          <w:szCs w:val="20"/>
+        </w:rPr>
+        <w:t xml:space="preserve"> Gráfico</w:t>
+      </w:r>
+      <w:r>
+        <w:rPr>
+          <w:i/>
+          <w:sz w:val="20"/>
+          <w:szCs w:val="20"/>
+        </w:rPr>
+        <w:t xml:space="preserve"> de flujo de ramas en el repositorio</w:t>
+      </w:r>
+    </w:p>
+    <w:p>
+      <w:pPr>
+        <w:pBdr>
+          <w:top w:val="nil"/>
+          <w:left w:val="nil"/>
+          <w:bottom w:val="nil"/>
+          <w:right w:val="nil"/>
+          <w:between w:val="nil"/>
+        </w:pBdr>
+        <w:rPr>
+          <w:rFonts w:ascii="Times New Roman" w:eastAsia="Times New Roman" w:hAnsi="Times New Roman" w:cs="Times New Roman"/>
+          <w:color w:val="000000"/>
+        </w:rPr>
+      </w:pPr>
+    </w:p>
+    <w:p>
+      <w:pPr>
+        <w:pBdr>
+          <w:top w:val="nil"/>
+          <w:left w:val="nil"/>
+          <w:bottom w:val="nil"/>
+          <w:right w:val="nil"/>
+          <w:between w:val="nil"/>
+        </w:pBdr>
+        <w:ind w:left="360"/>
+        <w:rPr>
+          <w:rFonts w:ascii="Times New Roman" w:eastAsia="Times New Roman" w:hAnsi="Times New Roman" w:cs="Times New Roman"/>
+          <w:color w:val="000000"/>
+        </w:rPr>
+      </w:pPr>
+    </w:p>
+    <w:p>
+      <w:pPr>
+        <w:pBdr>
+          <w:top w:val="nil"/>
+          <w:left w:val="nil"/>
+          <w:bottom w:val="nil"/>
+          <w:right w:val="nil"/>
+          <w:between w:val="nil"/>
+        </w:pBdr>
+        <w:ind w:left="1440"/>
+        <w:rPr>
+          <w:rFonts w:ascii="Times New Roman" w:eastAsia="Times New Roman" w:hAnsi="Times New Roman" w:cs="Times New Roman"/>
+          <w:color w:val="000000"/>
+        </w:rPr>
+      </w:pPr>
+    </w:p>
+    <w:p>
+      <w:pPr>
+        <w:pBdr>
+          <w:top w:val="nil"/>
+          <w:left w:val="nil"/>
+          <w:bottom w:val="nil"/>
+          <w:right w:val="nil"/>
+          <w:between w:val="nil"/>
+        </w:pBdr>
+        <w:ind w:left="1440"/>
+        <w:rPr>
+          <w:rFonts w:ascii="Times New Roman" w:eastAsia="Times New Roman" w:hAnsi="Times New Roman" w:cs="Times New Roman"/>
+          <w:color w:val="000000"/>
+        </w:rPr>
+      </w:pPr>
+    </w:p>
+    <w:p>
+      <w:pPr>
+        <w:numPr>
+          <w:ilvl w:val="1"/>
+          <w:numId w:val="3"/>
+        </w:numPr>
+        <w:pBdr>
+          <w:top w:val="nil"/>
+          <w:left w:val="nil"/>
+          <w:bottom w:val="nil"/>
+          <w:right w:val="nil"/>
+          <w:between w:val="nil"/>
+        </w:pBdr>
+        <w:spacing w:after="240"/>
+        <w:rPr>
+          <w:rFonts w:ascii="Times New Roman" w:eastAsia="Times New Roman" w:hAnsi="Times New Roman" w:cs="Times New Roman"/>
+          <w:color w:val="000000"/>
+          <w:highlight w:val="yellow"/>
+        </w:rPr>
+      </w:pPr>
+      <w:r>
+        <w:rPr>
+          <w:rFonts w:ascii="Times New Roman" w:eastAsia="Times New Roman" w:hAnsi="Times New Roman" w:cs="Times New Roman"/>
+          <w:b/>
+          <w:color w:val="000000"/>
+          <w:highlight w:val="yellow"/>
+        </w:rPr>
+        <w:lastRenderedPageBreak/>
+        <w:t>Entrega del software</w:t>
+      </w:r>
+      <w:r>
+        <w:rPr>
+          <w:rFonts w:ascii="Times New Roman" w:eastAsia="Times New Roman" w:hAnsi="Times New Roman" w:cs="Times New Roman"/>
+          <w:color w:val="000000"/>
+          <w:highlight w:val="yellow"/>
+        </w:rPr>
+        <w:t xml:space="preserve"> y Gestión de </w:t>
+      </w:r>
+      <w:proofErr w:type="spellStart"/>
+      <w:r>
+        <w:rPr>
+          <w:rFonts w:ascii="Times New Roman" w:eastAsia="Times New Roman" w:hAnsi="Times New Roman" w:cs="Times New Roman"/>
+          <w:color w:val="000000"/>
+          <w:highlight w:val="yellow"/>
+        </w:rPr>
+        <w:t>Release</w:t>
+      </w:r>
+      <w:proofErr w:type="spellEnd"/>
+    </w:p>
+    <w:p>
+      <w:pPr>
+        <w:spacing w:before="240" w:after="240"/>
+        <w:ind w:left="2880" w:hanging="2160"/>
+        <w:rPr>
+          <w:rFonts w:ascii="Times New Roman" w:eastAsia="Times New Roman" w:hAnsi="Times New Roman" w:cs="Times New Roman"/>
+        </w:rPr>
+      </w:pPr>
+      <w:r>
+        <w:rPr>
+          <w:rFonts w:ascii="Times New Roman" w:eastAsia="Times New Roman" w:hAnsi="Times New Roman" w:cs="Times New Roman"/>
+        </w:rPr>
+        <w:t>3.5.1</w:t>
+      </w:r>
+      <w:r>
+        <w:rPr>
+          <w:rFonts w:ascii="Times New Roman" w:eastAsia="Times New Roman" w:hAnsi="Times New Roman" w:cs="Times New Roman"/>
+          <w:b/>
+        </w:rPr>
+        <w:t>. Proponer un Proceso de pase a producción</w:t>
+      </w:r>
+      <w:r>
+        <w:rPr>
+          <w:rFonts w:ascii="Times New Roman" w:eastAsia="Times New Roman" w:hAnsi="Times New Roman" w:cs="Times New Roman"/>
+        </w:rPr>
+        <w:t xml:space="preserve"> (Pasos a seguir)</w:t>
+      </w:r>
+    </w:p>
+    <w:p>
+      <w:pPr>
+        <w:spacing w:before="240" w:after="240"/>
+        <w:ind w:left="2880" w:hanging="2160"/>
+        <w:rPr>
+          <w:rFonts w:ascii="Times New Roman" w:eastAsia="Times New Roman" w:hAnsi="Times New Roman" w:cs="Times New Roman"/>
+        </w:rPr>
+      </w:pPr>
+      <w:proofErr w:type="gramStart"/>
+      <w:r>
+        <w:rPr>
+          <w:rFonts w:ascii="Times New Roman" w:eastAsia="Times New Roman" w:hAnsi="Times New Roman" w:cs="Times New Roman"/>
+        </w:rPr>
+        <w:t>3.5.2  Gestión</w:t>
+      </w:r>
+      <w:proofErr w:type="gramEnd"/>
+      <w:r>
+        <w:rPr>
+          <w:rFonts w:ascii="Times New Roman" w:eastAsia="Times New Roman" w:hAnsi="Times New Roman" w:cs="Times New Roman"/>
+        </w:rPr>
+        <w:t xml:space="preserve"> de reléase </w:t>
+      </w:r>
+    </w:p>
+    <w:p>
+      <w:pPr>
+        <w:rPr>
+          <w:rFonts w:ascii="Times New Roman" w:eastAsia="Times New Roman" w:hAnsi="Times New Roman" w:cs="Times New Roman"/>
+        </w:rPr>
+      </w:pPr>
+    </w:p>
+    <w:p>
+      <w:pPr>
+        <w:rPr>
+          <w:rFonts w:ascii="Times New Roman" w:eastAsia="Times New Roman" w:hAnsi="Times New Roman" w:cs="Times New Roman"/>
+        </w:rPr>
+      </w:pPr>
+    </w:p>
+    <w:p>
+      <w:pPr>
         <w:rPr>
           <w:rFonts w:ascii="Times New Roman" w:eastAsia="Times New Roman" w:hAnsi="Times New Roman" w:cs="Times New Roman"/>
         </w:rPr>
@@ -17103,15 +17338,6 @@
           <w:szCs w:val="36"/>
         </w:rPr>
       </w:pPr>
-      <w:r>
-        <w:rPr>
-          <w:rFonts w:ascii="Times New Roman" w:eastAsia="Times New Roman" w:hAnsi="Times New Roman" w:cs="Times New Roman"/>
-          <w:b/>
-          <w:sz w:val="36"/>
-          <w:szCs w:val="36"/>
-        </w:rPr>
-        <w:t>Break</w:t>
-      </w:r>
     </w:p>
     <w:sectPr>
       <w:pgSz w:w="11909" w:h="16834"/>
@@ -18872,28 +19098,28 @@
 </file>
 
 <file path=customXml/item1.xml><?xml version="1.0" encoding="utf-8"?>
+<b:Sources xmlns:b="http://schemas.openxmlformats.org/officeDocument/2006/bibliography" xmlns="http://schemas.openxmlformats.org/officeDocument/2006/bibliography" SelectedStyle="\APASixthEditionOfficeOnline.xsl" StyleName="APA" Version="6"/>
+</file>
+
+<file path=customXml/item2.xml><?xml version="1.0" encoding="utf-8"?>
 <go:gDocsCustomXmlDataStorage xmlns:go="http://customooxmlschemas.google.com/" xmlns:r="http://schemas.openxmlformats.org/officeDocument/2006/relationships" uri="GoogleDocsCustomDataVersion2">
   <go:docsCustomData xmlns:go="http://customooxmlschemas.google.com/" roundtripDataSignature="AMtx7mgMI5GaM4XfwTdTZZv6lZ/CKrjEFA==">CgMxLjAaHwoBMBIaChgICVIUChJ0YWJsZS5kb2dnamZsMmx0ZDk4AHIhMTQ4S3gwS3Q1Vnp2LVpldmdjUGJKWjFBM3hhZklrQmtN</go:docsCustomData>
 </go:gDocsCustomXmlDataStorage>
 </file>
 
-<file path=customXml/item2.xml><?xml version="1.0" encoding="utf-8"?>
-<b:Sources xmlns:b="http://schemas.openxmlformats.org/officeDocument/2006/bibliography" xmlns="http://schemas.openxmlformats.org/officeDocument/2006/bibliography" SelectedStyle="\APASixthEditionOfficeOnline.xsl" StyleName="APA" Version="6"/>
+<file path=customXml/itemProps1.xml><?xml version="1.0" encoding="utf-8"?>
+<ds:datastoreItem xmlns:ds="http://schemas.openxmlformats.org/officeDocument/2006/customXml" ds:itemID="{38B50876-D027-4A92-9287-FBB617164B4D}">
+  <ds:schemaRefs>
+    <ds:schemaRef ds:uri="http://schemas.openxmlformats.org/officeDocument/2006/bibliography"/>
+  </ds:schemaRefs>
+</ds:datastoreItem>
 </file>
 
-<file path=customXml/itemProps1.xml><?xml version="1.0" encoding="utf-8"?>
+<file path=customXml/itemProps2.xml><?xml version="1.0" encoding="utf-8"?>
 <ds:datastoreItem xmlns:ds="http://schemas.openxmlformats.org/officeDocument/2006/customXml" ds:itemID="{11111111-1234-1234-1234-123412341234}">
   <ds:schemaRefs>
     <ds:schemaRef ds:uri="http://customooxmlschemas.google.com/"/>
     <ds:schemaRef ds:uri="http://schemas.openxmlformats.org/officeDocument/2006/relationships"/>
   </ds:schemaRefs>
 </ds:datastoreItem>
-</file>
-
-<file path=customXml/itemProps2.xml><?xml version="1.0" encoding="utf-8"?>
-<ds:datastoreItem xmlns:ds="http://schemas.openxmlformats.org/officeDocument/2006/customXml" ds:itemID="{38B50876-D027-4A92-9287-FBB617164B4D}">
-  <ds:schemaRefs>
-    <ds:schemaRef ds:uri="http://schemas.openxmlformats.org/officeDocument/2006/bibliography"/>
-  </ds:schemaRefs>
-</ds:datastoreItem>
 </file>
</xml_diff>

<commit_message>
Fix clientes directory structure
</commit_message>
<xml_diff>
--- a/Documentos/Planes/PGCS.docx
+++ b/Documentos/Planes/PGCS.docx
@@ -3220,7 +3220,7 @@
                     <pic:cNvPicPr preferRelativeResize="0"/>
                   </pic:nvPicPr>
                   <pic:blipFill>
-                    <a:blip r:embed="rId7"/>
+                    <a:blip r:embed="rId9"/>
                     <a:srcRect/>
                     <a:stretch>
                       <a:fillRect/>
@@ -3436,7 +3436,7 @@
                     </pic:cNvPicPr>
                   </pic:nvPicPr>
                   <pic:blipFill>
-                    <a:blip r:embed="rId8" cstate="print">
+                    <a:blip r:embed="rId10" cstate="print">
                       <a:extLst>
                         <a:ext uri="{28A0092B-C50C-407E-A947-70E740481C1C}">
                           <a14:useLocalDpi xmlns:a14="http://schemas.microsoft.com/office/drawing/2010/main" val="0"/>
@@ -10645,1420 +10645,377 @@
     </w:p>
     <w:p>
       <w:pPr>
-        <w:spacing w:line="240" w:lineRule="auto"/>
-        <w:rPr>
-          <w:rFonts w:ascii="Times New Roman" w:eastAsia="Times New Roman" w:hAnsi="Times New Roman" w:cs="Times New Roman"/>
-          <w:sz w:val="24"/>
-          <w:szCs w:val="24"/>
+        <w:pStyle w:val="Prrafodelista"/>
+        <w:spacing w:before="240" w:after="240"/>
+        <w:ind w:left="1440"/>
+        <w:rPr>
+          <w:rFonts w:ascii="Times New Roman" w:eastAsia="Times New Roman" w:hAnsi="Times New Roman" w:cs="Times New Roman"/>
           <w:lang w:val="es-PE"/>
         </w:rPr>
       </w:pPr>
       <w:r>
         <w:rPr>
-          <w:rFonts w:ascii="Calibri" w:eastAsia="Times New Roman" w:hAnsi="Calibri" w:cs="Calibri"/>
-          <w:color w:val="000000"/>
+          <w:rFonts w:ascii="Times New Roman" w:eastAsia="Times New Roman" w:hAnsi="Times New Roman" w:cs="Times New Roman"/>
           <w:lang w:val="es-PE"/>
         </w:rPr>
         <w:lastRenderedPageBreak/>
-        <w:t>Ejemplo 1</w:t>
+        <w:drawing>
+          <wp:anchor distT="0" distB="0" distL="114300" distR="114300" simplePos="0" relativeHeight="251671552" behindDoc="0" locked="0" layoutInCell="1" allowOverlap="1" wp14:anchorId="5F8D5399" wp14:editId="4ADF0A95">
+            <wp:simplePos x="0" y="0"/>
+            <wp:positionH relativeFrom="column">
+              <wp:posOffset>0</wp:posOffset>
+            </wp:positionH>
+            <wp:positionV relativeFrom="paragraph">
+              <wp:posOffset>6652260</wp:posOffset>
+            </wp:positionV>
+            <wp:extent cx="4693920" cy="2018030"/>
+            <wp:effectExtent l="0" t="0" r="0" b="1270"/>
+            <wp:wrapTopAndBottom/>
+            <wp:docPr id="1696646718" name="Imagen 1" descr="Tabla&#10;&#10;Descripción generada automáticamente"/>
+            <wp:cNvGraphicFramePr>
+              <a:graphicFrameLocks xmlns:a="http://schemas.openxmlformats.org/drawingml/2006/main" noChangeAspect="1"/>
+            </wp:cNvGraphicFramePr>
+            <a:graphic xmlns:a="http://schemas.openxmlformats.org/drawingml/2006/main">
+              <a:graphicData uri="http://schemas.openxmlformats.org/drawingml/2006/picture">
+                <pic:pic xmlns:pic="http://schemas.openxmlformats.org/drawingml/2006/picture">
+                  <pic:nvPicPr>
+                    <pic:cNvPr id="1696646718" name="Imagen 1" descr="Tabla&#10;&#10;Descripción generada automáticamente"/>
+                    <pic:cNvPicPr/>
+                  </pic:nvPicPr>
+                  <pic:blipFill>
+                    <a:blip r:embed="rId11"/>
+                    <a:stretch>
+                      <a:fillRect/>
+                    </a:stretch>
+                  </pic:blipFill>
+                  <pic:spPr>
+                    <a:xfrm>
+                      <a:off x="0" y="0"/>
+                      <a:ext cx="4693920" cy="2018030"/>
+                    </a:xfrm>
+                    <a:prstGeom prst="rect">
+                      <a:avLst/>
+                    </a:prstGeom>
+                  </pic:spPr>
+                </pic:pic>
+              </a:graphicData>
+            </a:graphic>
+            <wp14:sizeRelH relativeFrom="margin">
+              <wp14:pctWidth>0</wp14:pctWidth>
+            </wp14:sizeRelH>
+            <wp14:sizeRelV relativeFrom="margin">
+              <wp14:pctHeight>0</wp14:pctHeight>
+            </wp14:sizeRelV>
+          </wp:anchor>
+        </w:drawing>
+      </w:r>
+      <w:r>
+        <w:rPr>
+          <w:lang w:val="es-PE"/>
+        </w:rPr>
+        <w:drawing>
+          <wp:anchor distT="0" distB="0" distL="114300" distR="114300" simplePos="0" relativeHeight="251669504" behindDoc="0" locked="0" layoutInCell="1" allowOverlap="1" wp14:anchorId="3FC49BA1" wp14:editId="0261CB57">
+            <wp:simplePos x="0" y="0"/>
+            <wp:positionH relativeFrom="column">
+              <wp:posOffset>0</wp:posOffset>
+            </wp:positionH>
+            <wp:positionV relativeFrom="paragraph">
+              <wp:posOffset>4594860</wp:posOffset>
+            </wp:positionV>
+            <wp:extent cx="4693920" cy="2016125"/>
+            <wp:effectExtent l="0" t="0" r="0" b="3175"/>
+            <wp:wrapTopAndBottom/>
+            <wp:docPr id="476360272" name="Imagen 1" descr="Tabla&#10;&#10;Descripción generada automáticamente"/>
+            <wp:cNvGraphicFramePr>
+              <a:graphicFrameLocks xmlns:a="http://schemas.openxmlformats.org/drawingml/2006/main" noChangeAspect="1"/>
+            </wp:cNvGraphicFramePr>
+            <a:graphic xmlns:a="http://schemas.openxmlformats.org/drawingml/2006/main">
+              <a:graphicData uri="http://schemas.openxmlformats.org/drawingml/2006/picture">
+                <pic:pic xmlns:pic="http://schemas.openxmlformats.org/drawingml/2006/picture">
+                  <pic:nvPicPr>
+                    <pic:cNvPr id="476360272" name="Imagen 1" descr="Tabla&#10;&#10;Descripción generada automáticamente"/>
+                    <pic:cNvPicPr/>
+                  </pic:nvPicPr>
+                  <pic:blipFill>
+                    <a:blip r:embed="rId12"/>
+                    <a:stretch>
+                      <a:fillRect/>
+                    </a:stretch>
+                  </pic:blipFill>
+                  <pic:spPr>
+                    <a:xfrm>
+                      <a:off x="0" y="0"/>
+                      <a:ext cx="4693920" cy="2016125"/>
+                    </a:xfrm>
+                    <a:prstGeom prst="rect">
+                      <a:avLst/>
+                    </a:prstGeom>
+                  </pic:spPr>
+                </pic:pic>
+              </a:graphicData>
+            </a:graphic>
+            <wp14:sizeRelH relativeFrom="margin">
+              <wp14:pctWidth>0</wp14:pctWidth>
+            </wp14:sizeRelH>
+            <wp14:sizeRelV relativeFrom="margin">
+              <wp14:pctHeight>0</wp14:pctHeight>
+            </wp14:sizeRelV>
+          </wp:anchor>
+        </w:drawing>
+      </w:r>
+      <w:r>
+        <w:rPr>
+          <w:lang w:val="es-PE"/>
+        </w:rPr>
+        <w:drawing>
+          <wp:anchor distT="0" distB="0" distL="114300" distR="114300" simplePos="0" relativeHeight="251667456" behindDoc="0" locked="0" layoutInCell="1" allowOverlap="1" wp14:anchorId="63B80FB7" wp14:editId="000F1864">
+            <wp:simplePos x="0" y="0"/>
+            <wp:positionH relativeFrom="column">
+              <wp:posOffset>45720</wp:posOffset>
+            </wp:positionH>
+            <wp:positionV relativeFrom="paragraph">
+              <wp:posOffset>2590800</wp:posOffset>
+            </wp:positionV>
+            <wp:extent cx="4648200" cy="2004695"/>
+            <wp:effectExtent l="0" t="0" r="0" b="0"/>
+            <wp:wrapTopAndBottom/>
+            <wp:docPr id="2054281039" name="Imagen 1" descr="Tabla&#10;&#10;Descripción generada automáticamente"/>
+            <wp:cNvGraphicFramePr>
+              <a:graphicFrameLocks xmlns:a="http://schemas.openxmlformats.org/drawingml/2006/main" noChangeAspect="1"/>
+            </wp:cNvGraphicFramePr>
+            <a:graphic xmlns:a="http://schemas.openxmlformats.org/drawingml/2006/main">
+              <a:graphicData uri="http://schemas.openxmlformats.org/drawingml/2006/picture">
+                <pic:pic xmlns:pic="http://schemas.openxmlformats.org/drawingml/2006/picture">
+                  <pic:nvPicPr>
+                    <pic:cNvPr id="2054281039" name="Imagen 1" descr="Tabla&#10;&#10;Descripción generada automáticamente"/>
+                    <pic:cNvPicPr/>
+                  </pic:nvPicPr>
+                  <pic:blipFill>
+                    <a:blip r:embed="rId13"/>
+                    <a:stretch>
+                      <a:fillRect/>
+                    </a:stretch>
+                  </pic:blipFill>
+                  <pic:spPr>
+                    <a:xfrm>
+                      <a:off x="0" y="0"/>
+                      <a:ext cx="4648200" cy="2004695"/>
+                    </a:xfrm>
+                    <a:prstGeom prst="rect">
+                      <a:avLst/>
+                    </a:prstGeom>
+                  </pic:spPr>
+                </pic:pic>
+              </a:graphicData>
+            </a:graphic>
+            <wp14:sizeRelH relativeFrom="margin">
+              <wp14:pctWidth>0</wp14:pctWidth>
+            </wp14:sizeRelH>
+            <wp14:sizeRelV relativeFrom="margin">
+              <wp14:pctHeight>0</wp14:pctHeight>
+            </wp14:sizeRelV>
+          </wp:anchor>
+        </w:drawing>
+      </w:r>
+      <w:r>
+        <w:rPr>
+          <w:lang w:val="es-PE"/>
+        </w:rPr>
+        <w:drawing>
+          <wp:anchor distT="0" distB="0" distL="114300" distR="114300" simplePos="0" relativeHeight="251665408" behindDoc="0" locked="0" layoutInCell="1" allowOverlap="1" wp14:anchorId="6E87240C" wp14:editId="36BA7039">
+            <wp:simplePos x="0" y="0"/>
+            <wp:positionH relativeFrom="column">
+              <wp:posOffset>45720</wp:posOffset>
+            </wp:positionH>
+            <wp:positionV relativeFrom="paragraph">
+              <wp:posOffset>38100</wp:posOffset>
+            </wp:positionV>
+            <wp:extent cx="4648200" cy="2485390"/>
+            <wp:effectExtent l="0" t="0" r="0" b="0"/>
+            <wp:wrapTopAndBottom/>
+            <wp:docPr id="2100372786" name="Imagen 1" descr="Texto, Correo electrónico&#10;&#10;Descripción generada automáticamente con confianza media"/>
+            <wp:cNvGraphicFramePr>
+              <a:graphicFrameLocks xmlns:a="http://schemas.openxmlformats.org/drawingml/2006/main" noChangeAspect="1"/>
+            </wp:cNvGraphicFramePr>
+            <a:graphic xmlns:a="http://schemas.openxmlformats.org/drawingml/2006/main">
+              <a:graphicData uri="http://schemas.openxmlformats.org/drawingml/2006/picture">
+                <pic:pic xmlns:pic="http://schemas.openxmlformats.org/drawingml/2006/picture">
+                  <pic:nvPicPr>
+                    <pic:cNvPr id="2100372786" name="Imagen 1" descr="Texto, Correo electrónico&#10;&#10;Descripción generada automáticamente con confianza media"/>
+                    <pic:cNvPicPr/>
+                  </pic:nvPicPr>
+                  <pic:blipFill>
+                    <a:blip r:embed="rId14"/>
+                    <a:stretch>
+                      <a:fillRect/>
+                    </a:stretch>
+                  </pic:blipFill>
+                  <pic:spPr>
+                    <a:xfrm>
+                      <a:off x="0" y="0"/>
+                      <a:ext cx="4648200" cy="2485390"/>
+                    </a:xfrm>
+                    <a:prstGeom prst="rect">
+                      <a:avLst/>
+                    </a:prstGeom>
+                  </pic:spPr>
+                </pic:pic>
+              </a:graphicData>
+            </a:graphic>
+            <wp14:sizeRelH relativeFrom="margin">
+              <wp14:pctWidth>0</wp14:pctWidth>
+            </wp14:sizeRelH>
+            <wp14:sizeRelV relativeFrom="margin">
+              <wp14:pctHeight>0</wp14:pctHeight>
+            </wp14:sizeRelV>
+          </wp:anchor>
+        </w:drawing>
+      </w:r>
+      <w:r>
+        <w:rPr>
+          <w:noProof/>
+        </w:rPr>
+        <w:t xml:space="preserve"> </w:t>
       </w:r>
     </w:p>
-    <w:tbl>
-      <w:tblPr>
-        <w:tblW w:w="0" w:type="auto"/>
-        <w:tblCellMar>
-          <w:top w:w="15" w:type="dxa"/>
-          <w:left w:w="15" w:type="dxa"/>
-          <w:bottom w:w="15" w:type="dxa"/>
-          <w:right w:w="15" w:type="dxa"/>
-        </w:tblCellMar>
-        <w:tblLook w:val="04A0" w:firstRow="1" w:lastRow="0" w:firstColumn="1" w:lastColumn="0" w:noHBand="0" w:noVBand="1"/>
-      </w:tblPr>
-      <w:tblGrid>
-        <w:gridCol w:w="2991"/>
-        <w:gridCol w:w="6018"/>
-      </w:tblGrid>
-      <w:tr>
-        <w:trPr>
-          <w:trHeight w:val="420"/>
-        </w:trPr>
-        <w:tc>
-          <w:tcPr>
-            <w:tcW w:w="0" w:type="auto"/>
-            <w:tcBorders>
-              <w:top w:val="single" w:sz="8" w:space="0" w:color="000000"/>
-              <w:left w:val="single" w:sz="8" w:space="0" w:color="000000"/>
-              <w:bottom w:val="single" w:sz="8" w:space="0" w:color="000000"/>
-              <w:right w:val="single" w:sz="8" w:space="0" w:color="000000"/>
-            </w:tcBorders>
-            <w:tcMar>
-              <w:top w:w="100" w:type="dxa"/>
-              <w:left w:w="100" w:type="dxa"/>
-              <w:bottom w:w="100" w:type="dxa"/>
-              <w:right w:w="100" w:type="dxa"/>
-            </w:tcMar>
-            <w:hideMark/>
-          </w:tcPr>
-          <w:p>
-            <w:pPr>
-              <w:spacing w:line="240" w:lineRule="auto"/>
-              <w:jc w:val="center"/>
-              <w:rPr>
-                <w:rFonts w:ascii="Times New Roman" w:eastAsia="Times New Roman" w:hAnsi="Times New Roman" w:cs="Times New Roman"/>
-                <w:sz w:val="24"/>
-                <w:szCs w:val="24"/>
-                <w:lang w:val="es-PE"/>
-              </w:rPr>
-            </w:pPr>
-            <w:r>
-              <w:rPr>
-                <w:rFonts w:ascii="Calibri" w:eastAsia="Times New Roman" w:hAnsi="Calibri" w:cs="Calibri"/>
-                <w:b/>
-                <w:bCs/>
-                <w:color w:val="000000"/>
-                <w:lang w:val="es-PE"/>
-              </w:rPr>
-              <w:t>Campo </w:t>
-            </w:r>
-          </w:p>
-        </w:tc>
-        <w:tc>
-          <w:tcPr>
-            <w:tcW w:w="0" w:type="auto"/>
-            <w:tcBorders>
-              <w:top w:val="single" w:sz="8" w:space="0" w:color="000000"/>
-              <w:left w:val="single" w:sz="8" w:space="0" w:color="000000"/>
-              <w:bottom w:val="single" w:sz="8" w:space="0" w:color="000000"/>
-              <w:right w:val="single" w:sz="8" w:space="0" w:color="000000"/>
-            </w:tcBorders>
-            <w:tcMar>
-              <w:top w:w="100" w:type="dxa"/>
-              <w:left w:w="100" w:type="dxa"/>
-              <w:bottom w:w="100" w:type="dxa"/>
-              <w:right w:w="100" w:type="dxa"/>
-            </w:tcMar>
-            <w:hideMark/>
-          </w:tcPr>
-          <w:p>
-            <w:pPr>
-              <w:spacing w:line="240" w:lineRule="auto"/>
-              <w:jc w:val="center"/>
-              <w:rPr>
-                <w:rFonts w:ascii="Times New Roman" w:eastAsia="Times New Roman" w:hAnsi="Times New Roman" w:cs="Times New Roman"/>
-                <w:sz w:val="24"/>
-                <w:szCs w:val="24"/>
-                <w:lang w:val="es-PE"/>
-              </w:rPr>
-            </w:pPr>
-            <w:r>
-              <w:rPr>
-                <w:rFonts w:ascii="Times New Roman" w:eastAsia="Times New Roman" w:hAnsi="Times New Roman" w:cs="Times New Roman"/>
-                <w:b/>
-                <w:bCs/>
-                <w:color w:val="000000"/>
-                <w:sz w:val="24"/>
-                <w:szCs w:val="24"/>
-                <w:lang w:val="es-PE"/>
-              </w:rPr>
-              <w:t>Descripción</w:t>
-            </w:r>
-          </w:p>
-        </w:tc>
-      </w:tr>
-      <w:tr>
-        <w:trPr>
-          <w:trHeight w:val="420"/>
-        </w:trPr>
-        <w:tc>
-          <w:tcPr>
-            <w:tcW w:w="0" w:type="auto"/>
-            <w:tcBorders>
-              <w:top w:val="single" w:sz="8" w:space="0" w:color="000000"/>
-              <w:left w:val="single" w:sz="8" w:space="0" w:color="000000"/>
-              <w:bottom w:val="single" w:sz="8" w:space="0" w:color="000000"/>
-              <w:right w:val="single" w:sz="8" w:space="0" w:color="000000"/>
-            </w:tcBorders>
-            <w:tcMar>
-              <w:top w:w="100" w:type="dxa"/>
-              <w:left w:w="100" w:type="dxa"/>
-              <w:bottom w:w="100" w:type="dxa"/>
-              <w:right w:w="100" w:type="dxa"/>
-            </w:tcMar>
-            <w:hideMark/>
-          </w:tcPr>
-          <w:p>
-            <w:pPr>
-              <w:spacing w:line="240" w:lineRule="auto"/>
-              <w:rPr>
-                <w:rFonts w:ascii="Times New Roman" w:eastAsia="Times New Roman" w:hAnsi="Times New Roman" w:cs="Times New Roman"/>
-                <w:sz w:val="24"/>
-                <w:szCs w:val="24"/>
-                <w:lang w:val="es-PE"/>
-              </w:rPr>
-            </w:pPr>
-            <w:r>
-              <w:rPr>
-                <w:rFonts w:ascii="Calibri" w:eastAsia="Times New Roman" w:hAnsi="Calibri" w:cs="Calibri"/>
-                <w:b/>
-                <w:bCs/>
-                <w:color w:val="000000"/>
-                <w:lang w:val="es-PE"/>
-              </w:rPr>
-              <w:t>Fecha de creación </w:t>
-            </w:r>
-          </w:p>
-        </w:tc>
-        <w:tc>
-          <w:tcPr>
-            <w:tcW w:w="0" w:type="auto"/>
-            <w:tcBorders>
-              <w:top w:val="single" w:sz="8" w:space="0" w:color="000000"/>
-              <w:left w:val="single" w:sz="8" w:space="0" w:color="000000"/>
-              <w:bottom w:val="single" w:sz="8" w:space="0" w:color="000000"/>
-              <w:right w:val="single" w:sz="8" w:space="0" w:color="000000"/>
-            </w:tcBorders>
-            <w:tcMar>
-              <w:top w:w="100" w:type="dxa"/>
-              <w:left w:w="100" w:type="dxa"/>
-              <w:bottom w:w="100" w:type="dxa"/>
-              <w:right w:w="100" w:type="dxa"/>
-            </w:tcMar>
-            <w:hideMark/>
-          </w:tcPr>
-          <w:p>
-            <w:pPr>
-              <w:spacing w:line="240" w:lineRule="auto"/>
-              <w:rPr>
-                <w:rFonts w:ascii="Times New Roman" w:eastAsia="Times New Roman" w:hAnsi="Times New Roman" w:cs="Times New Roman"/>
-                <w:sz w:val="24"/>
-                <w:szCs w:val="24"/>
-                <w:lang w:val="es-PE"/>
-              </w:rPr>
-            </w:pPr>
-            <w:r>
-              <w:rPr>
-                <w:rFonts w:ascii="Times New Roman" w:eastAsia="Times New Roman" w:hAnsi="Times New Roman" w:cs="Times New Roman"/>
-                <w:color w:val="000000"/>
-                <w:sz w:val="24"/>
-                <w:szCs w:val="24"/>
-                <w:lang w:val="es-PE"/>
-              </w:rPr>
-              <w:t>01/12/2024</w:t>
-            </w:r>
-          </w:p>
-        </w:tc>
-      </w:tr>
-      <w:tr>
-        <w:trPr>
-          <w:trHeight w:val="420"/>
-        </w:trPr>
-        <w:tc>
-          <w:tcPr>
-            <w:tcW w:w="0" w:type="auto"/>
-            <w:tcBorders>
-              <w:top w:val="single" w:sz="8" w:space="0" w:color="000000"/>
-              <w:left w:val="single" w:sz="8" w:space="0" w:color="000000"/>
-              <w:bottom w:val="single" w:sz="8" w:space="0" w:color="000000"/>
-              <w:right w:val="single" w:sz="8" w:space="0" w:color="000000"/>
-            </w:tcBorders>
-            <w:tcMar>
-              <w:top w:w="100" w:type="dxa"/>
-              <w:left w:w="100" w:type="dxa"/>
-              <w:bottom w:w="100" w:type="dxa"/>
-              <w:right w:w="100" w:type="dxa"/>
-            </w:tcMar>
-            <w:hideMark/>
-          </w:tcPr>
-          <w:p>
-            <w:pPr>
-              <w:spacing w:line="240" w:lineRule="auto"/>
-              <w:rPr>
-                <w:rFonts w:ascii="Times New Roman" w:eastAsia="Times New Roman" w:hAnsi="Times New Roman" w:cs="Times New Roman"/>
-                <w:sz w:val="24"/>
-                <w:szCs w:val="24"/>
-                <w:lang w:val="es-PE"/>
-              </w:rPr>
-            </w:pPr>
-            <w:r>
-              <w:rPr>
-                <w:rFonts w:ascii="Times New Roman" w:eastAsia="Times New Roman" w:hAnsi="Times New Roman" w:cs="Times New Roman"/>
-                <w:b/>
-                <w:bCs/>
-                <w:color w:val="000000"/>
-                <w:sz w:val="24"/>
-                <w:szCs w:val="24"/>
-                <w:lang w:val="es-PE"/>
-              </w:rPr>
-              <w:t>Sistema</w:t>
-            </w:r>
-          </w:p>
-        </w:tc>
-        <w:tc>
-          <w:tcPr>
-            <w:tcW w:w="0" w:type="auto"/>
-            <w:tcBorders>
-              <w:top w:val="single" w:sz="8" w:space="0" w:color="000000"/>
-              <w:left w:val="single" w:sz="8" w:space="0" w:color="000000"/>
-              <w:bottom w:val="single" w:sz="8" w:space="0" w:color="000000"/>
-              <w:right w:val="single" w:sz="8" w:space="0" w:color="000000"/>
-            </w:tcBorders>
-            <w:tcMar>
-              <w:top w:w="100" w:type="dxa"/>
-              <w:left w:w="100" w:type="dxa"/>
-              <w:bottom w:w="100" w:type="dxa"/>
-              <w:right w:w="100" w:type="dxa"/>
-            </w:tcMar>
-            <w:hideMark/>
-          </w:tcPr>
-          <w:p>
-            <w:pPr>
-              <w:spacing w:line="240" w:lineRule="auto"/>
-              <w:rPr>
-                <w:rFonts w:ascii="Times New Roman" w:eastAsia="Times New Roman" w:hAnsi="Times New Roman" w:cs="Times New Roman"/>
-                <w:sz w:val="24"/>
-                <w:szCs w:val="24"/>
-                <w:lang w:val="es-PE"/>
-              </w:rPr>
-            </w:pPr>
-            <w:r>
-              <w:rPr>
-                <w:rFonts w:ascii="Times New Roman" w:eastAsia="Times New Roman" w:hAnsi="Times New Roman" w:cs="Times New Roman"/>
-                <w:color w:val="000000"/>
-                <w:sz w:val="24"/>
-                <w:szCs w:val="24"/>
-                <w:lang w:val="es-PE"/>
-              </w:rPr>
-              <w:t>Plataforma Virtual de Comercio Universitario-PVCU</w:t>
-            </w:r>
-          </w:p>
-        </w:tc>
-      </w:tr>
-      <w:tr>
-        <w:trPr>
-          <w:trHeight w:val="420"/>
-        </w:trPr>
-        <w:tc>
-          <w:tcPr>
-            <w:tcW w:w="0" w:type="auto"/>
-            <w:tcBorders>
-              <w:top w:val="single" w:sz="8" w:space="0" w:color="000000"/>
-              <w:left w:val="single" w:sz="8" w:space="0" w:color="000000"/>
-              <w:bottom w:val="single" w:sz="8" w:space="0" w:color="000000"/>
-              <w:right w:val="single" w:sz="8" w:space="0" w:color="000000"/>
-            </w:tcBorders>
-            <w:tcMar>
-              <w:top w:w="100" w:type="dxa"/>
-              <w:left w:w="100" w:type="dxa"/>
-              <w:bottom w:w="100" w:type="dxa"/>
-              <w:right w:w="100" w:type="dxa"/>
-            </w:tcMar>
-            <w:hideMark/>
-          </w:tcPr>
-          <w:p>
-            <w:pPr>
-              <w:spacing w:line="240" w:lineRule="auto"/>
-              <w:rPr>
-                <w:rFonts w:ascii="Times New Roman" w:eastAsia="Times New Roman" w:hAnsi="Times New Roman" w:cs="Times New Roman"/>
-                <w:sz w:val="24"/>
-                <w:szCs w:val="24"/>
-                <w:lang w:val="es-PE"/>
-              </w:rPr>
-            </w:pPr>
-            <w:r>
-              <w:rPr>
-                <w:rFonts w:ascii="Calibri" w:eastAsia="Times New Roman" w:hAnsi="Calibri" w:cs="Calibri"/>
-                <w:b/>
-                <w:bCs/>
-                <w:color w:val="000000"/>
-                <w:lang w:val="es-PE"/>
-              </w:rPr>
-              <w:t>Fuente (Persona que ha identificado la necesidad del cambio-</w:t>
-            </w:r>
-            <w:proofErr w:type="spellStart"/>
-            <w:r>
-              <w:rPr>
-                <w:rFonts w:ascii="Calibri" w:eastAsia="Times New Roman" w:hAnsi="Calibri" w:cs="Calibri"/>
-                <w:b/>
-                <w:bCs/>
-                <w:color w:val="000000"/>
-                <w:lang w:val="es-PE"/>
-              </w:rPr>
-              <w:t>Stakeholder</w:t>
-            </w:r>
-            <w:proofErr w:type="spellEnd"/>
-            <w:r>
-              <w:rPr>
-                <w:rFonts w:ascii="Calibri" w:eastAsia="Times New Roman" w:hAnsi="Calibri" w:cs="Calibri"/>
-                <w:b/>
-                <w:bCs/>
-                <w:color w:val="000000"/>
-                <w:lang w:val="es-PE"/>
-              </w:rPr>
-              <w:t>)</w:t>
-            </w:r>
-          </w:p>
-        </w:tc>
-        <w:tc>
-          <w:tcPr>
-            <w:tcW w:w="0" w:type="auto"/>
-            <w:tcBorders>
-              <w:top w:val="single" w:sz="8" w:space="0" w:color="000000"/>
-              <w:left w:val="single" w:sz="8" w:space="0" w:color="000000"/>
-              <w:bottom w:val="single" w:sz="8" w:space="0" w:color="000000"/>
-              <w:right w:val="single" w:sz="8" w:space="0" w:color="000000"/>
-            </w:tcBorders>
-            <w:tcMar>
-              <w:top w:w="100" w:type="dxa"/>
-              <w:left w:w="100" w:type="dxa"/>
-              <w:bottom w:w="100" w:type="dxa"/>
-              <w:right w:w="100" w:type="dxa"/>
-            </w:tcMar>
-            <w:hideMark/>
-          </w:tcPr>
-          <w:p>
-            <w:pPr>
-              <w:spacing w:line="240" w:lineRule="auto"/>
-              <w:rPr>
-                <w:rFonts w:ascii="Times New Roman" w:eastAsia="Times New Roman" w:hAnsi="Times New Roman" w:cs="Times New Roman"/>
-                <w:sz w:val="24"/>
-                <w:szCs w:val="24"/>
-                <w:lang w:val="es-PE"/>
-              </w:rPr>
-            </w:pPr>
-            <w:r>
-              <w:rPr>
-                <w:rFonts w:ascii="Times New Roman" w:eastAsia="Times New Roman" w:hAnsi="Times New Roman" w:cs="Times New Roman"/>
-                <w:color w:val="000000"/>
-                <w:sz w:val="24"/>
-                <w:szCs w:val="24"/>
-                <w:lang w:val="es-PE"/>
-              </w:rPr>
-              <w:t>Estudiante (Comprador y vendedor)</w:t>
-            </w:r>
-          </w:p>
-        </w:tc>
-      </w:tr>
-      <w:tr>
-        <w:trPr>
-          <w:trHeight w:val="420"/>
-        </w:trPr>
-        <w:tc>
-          <w:tcPr>
-            <w:tcW w:w="0" w:type="auto"/>
-            <w:tcBorders>
-              <w:top w:val="single" w:sz="8" w:space="0" w:color="000000"/>
-              <w:left w:val="single" w:sz="8" w:space="0" w:color="000000"/>
-              <w:bottom w:val="single" w:sz="8" w:space="0" w:color="000000"/>
-              <w:right w:val="single" w:sz="8" w:space="0" w:color="000000"/>
-            </w:tcBorders>
-            <w:tcMar>
-              <w:top w:w="100" w:type="dxa"/>
-              <w:left w:w="100" w:type="dxa"/>
-              <w:bottom w:w="100" w:type="dxa"/>
-              <w:right w:w="100" w:type="dxa"/>
-            </w:tcMar>
-            <w:hideMark/>
-          </w:tcPr>
-          <w:p>
-            <w:pPr>
-              <w:spacing w:line="240" w:lineRule="auto"/>
-              <w:rPr>
-                <w:rFonts w:ascii="Times New Roman" w:eastAsia="Times New Roman" w:hAnsi="Times New Roman" w:cs="Times New Roman"/>
-                <w:sz w:val="24"/>
-                <w:szCs w:val="24"/>
-                <w:lang w:val="es-PE"/>
-              </w:rPr>
-            </w:pPr>
-            <w:r>
-              <w:rPr>
-                <w:rFonts w:ascii="Calibri" w:eastAsia="Times New Roman" w:hAnsi="Calibri" w:cs="Calibri"/>
-                <w:b/>
-                <w:bCs/>
-                <w:color w:val="000000"/>
-                <w:lang w:val="es-PE"/>
-              </w:rPr>
-              <w:t>Autor (Autoriza el cambio)</w:t>
-            </w:r>
-          </w:p>
-        </w:tc>
-        <w:tc>
-          <w:tcPr>
-            <w:tcW w:w="0" w:type="auto"/>
-            <w:tcBorders>
-              <w:top w:val="single" w:sz="8" w:space="0" w:color="000000"/>
-              <w:left w:val="single" w:sz="8" w:space="0" w:color="000000"/>
-              <w:bottom w:val="single" w:sz="8" w:space="0" w:color="000000"/>
-              <w:right w:val="single" w:sz="8" w:space="0" w:color="000000"/>
-            </w:tcBorders>
-            <w:tcMar>
-              <w:top w:w="100" w:type="dxa"/>
-              <w:left w:w="100" w:type="dxa"/>
-              <w:bottom w:w="100" w:type="dxa"/>
-              <w:right w:w="100" w:type="dxa"/>
-            </w:tcMar>
-            <w:hideMark/>
-          </w:tcPr>
-          <w:p>
-            <w:pPr>
-              <w:spacing w:line="240" w:lineRule="auto"/>
-              <w:rPr>
-                <w:rFonts w:ascii="Times New Roman" w:eastAsia="Times New Roman" w:hAnsi="Times New Roman" w:cs="Times New Roman"/>
-                <w:sz w:val="24"/>
-                <w:szCs w:val="24"/>
-                <w:lang w:val="es-PE"/>
-              </w:rPr>
-            </w:pPr>
-            <w:proofErr w:type="spellStart"/>
-            <w:r>
-              <w:rPr>
-                <w:rFonts w:ascii="Times New Roman" w:eastAsia="Times New Roman" w:hAnsi="Times New Roman" w:cs="Times New Roman"/>
-                <w:color w:val="000000"/>
-                <w:sz w:val="24"/>
-                <w:szCs w:val="24"/>
-                <w:lang w:val="es-PE"/>
-              </w:rPr>
-              <w:t>Jeri</w:t>
-            </w:r>
-            <w:proofErr w:type="spellEnd"/>
-            <w:r>
-              <w:rPr>
-                <w:rFonts w:ascii="Times New Roman" w:eastAsia="Times New Roman" w:hAnsi="Times New Roman" w:cs="Times New Roman"/>
-                <w:color w:val="000000"/>
-                <w:sz w:val="24"/>
-                <w:szCs w:val="24"/>
-                <w:lang w:val="es-PE"/>
-              </w:rPr>
-              <w:t xml:space="preserve"> Gloria Ramón </w:t>
-            </w:r>
-            <w:proofErr w:type="spellStart"/>
-            <w:r>
-              <w:rPr>
-                <w:rFonts w:ascii="Times New Roman" w:eastAsia="Times New Roman" w:hAnsi="Times New Roman" w:cs="Times New Roman"/>
-                <w:color w:val="000000"/>
-                <w:sz w:val="24"/>
-                <w:szCs w:val="24"/>
-                <w:lang w:val="es-PE"/>
-              </w:rPr>
-              <w:t>Ruffner</w:t>
-            </w:r>
-            <w:proofErr w:type="spellEnd"/>
-            <w:r>
-              <w:rPr>
-                <w:rFonts w:ascii="Times New Roman" w:eastAsia="Times New Roman" w:hAnsi="Times New Roman" w:cs="Times New Roman"/>
-                <w:color w:val="000000"/>
-                <w:sz w:val="24"/>
-                <w:szCs w:val="24"/>
-                <w:lang w:val="es-PE"/>
-              </w:rPr>
-              <w:t xml:space="preserve"> de Vega</w:t>
-            </w:r>
-            <w:r>
-              <w:rPr>
-                <w:rFonts w:eastAsia="Times New Roman"/>
-                <w:color w:val="4D5156"/>
-                <w:sz w:val="21"/>
-                <w:szCs w:val="21"/>
-                <w:shd w:val="clear" w:color="auto" w:fill="FFFFFF"/>
-                <w:lang w:val="es-PE"/>
-              </w:rPr>
-              <w:t xml:space="preserve"> </w:t>
-            </w:r>
-            <w:r>
-              <w:rPr>
-                <w:rFonts w:ascii="Times New Roman" w:eastAsia="Times New Roman" w:hAnsi="Times New Roman" w:cs="Times New Roman"/>
-                <w:color w:val="000000"/>
-                <w:sz w:val="24"/>
-                <w:szCs w:val="24"/>
-                <w:lang w:val="es-PE"/>
-              </w:rPr>
-              <w:t>(Rectora)</w:t>
-            </w:r>
-          </w:p>
-        </w:tc>
-      </w:tr>
-      <w:tr>
-        <w:trPr>
-          <w:trHeight w:val="420"/>
-        </w:trPr>
-        <w:tc>
-          <w:tcPr>
-            <w:tcW w:w="0" w:type="auto"/>
-            <w:tcBorders>
-              <w:top w:val="single" w:sz="8" w:space="0" w:color="000000"/>
-              <w:left w:val="single" w:sz="8" w:space="0" w:color="000000"/>
-              <w:bottom w:val="single" w:sz="8" w:space="0" w:color="000000"/>
-              <w:right w:val="single" w:sz="8" w:space="0" w:color="000000"/>
-            </w:tcBorders>
-            <w:tcMar>
-              <w:top w:w="100" w:type="dxa"/>
-              <w:left w:w="100" w:type="dxa"/>
-              <w:bottom w:w="100" w:type="dxa"/>
-              <w:right w:w="100" w:type="dxa"/>
-            </w:tcMar>
-            <w:hideMark/>
-          </w:tcPr>
-          <w:p>
-            <w:pPr>
-              <w:spacing w:line="240" w:lineRule="auto"/>
-              <w:rPr>
-                <w:rFonts w:ascii="Times New Roman" w:eastAsia="Times New Roman" w:hAnsi="Times New Roman" w:cs="Times New Roman"/>
-                <w:sz w:val="24"/>
-                <w:szCs w:val="24"/>
-                <w:lang w:val="es-PE"/>
-              </w:rPr>
-            </w:pPr>
-            <w:r>
-              <w:rPr>
-                <w:rFonts w:ascii="Calibri" w:eastAsia="Times New Roman" w:hAnsi="Calibri" w:cs="Calibri"/>
-                <w:b/>
-                <w:bCs/>
-                <w:color w:val="000000"/>
-                <w:lang w:val="es-PE"/>
-              </w:rPr>
-              <w:t>Descripción:</w:t>
-            </w:r>
-          </w:p>
-        </w:tc>
-        <w:tc>
-          <w:tcPr>
-            <w:tcW w:w="0" w:type="auto"/>
-            <w:tcBorders>
-              <w:top w:val="single" w:sz="8" w:space="0" w:color="000000"/>
-              <w:left w:val="single" w:sz="8" w:space="0" w:color="000000"/>
-              <w:bottom w:val="single" w:sz="8" w:space="0" w:color="000000"/>
-              <w:right w:val="single" w:sz="8" w:space="0" w:color="000000"/>
-            </w:tcBorders>
-            <w:tcMar>
-              <w:top w:w="100" w:type="dxa"/>
-              <w:left w:w="100" w:type="dxa"/>
-              <w:bottom w:w="100" w:type="dxa"/>
-              <w:right w:w="100" w:type="dxa"/>
-            </w:tcMar>
-            <w:hideMark/>
-          </w:tcPr>
-          <w:p>
-            <w:pPr>
-              <w:spacing w:line="240" w:lineRule="auto"/>
-              <w:rPr>
-                <w:rFonts w:ascii="Times New Roman" w:eastAsia="Times New Roman" w:hAnsi="Times New Roman" w:cs="Times New Roman"/>
-                <w:sz w:val="24"/>
-                <w:szCs w:val="24"/>
-                <w:lang w:val="es-PE"/>
-              </w:rPr>
-            </w:pPr>
-            <w:r>
-              <w:rPr>
-                <w:rFonts w:ascii="Times New Roman" w:eastAsia="Times New Roman" w:hAnsi="Times New Roman" w:cs="Times New Roman"/>
-                <w:color w:val="000000"/>
-                <w:sz w:val="24"/>
-                <w:szCs w:val="24"/>
-                <w:lang w:val="es-PE"/>
-              </w:rPr>
-              <w:t>Necesidad de un sistema de notificaciones para las operaciones que notifique cualquier novedad sobre el proceso de compra véase cancelación, actualización o sanción.</w:t>
-            </w:r>
-          </w:p>
-        </w:tc>
-      </w:tr>
-      <w:tr>
-        <w:trPr>
-          <w:trHeight w:val="420"/>
-        </w:trPr>
-        <w:tc>
-          <w:tcPr>
-            <w:tcW w:w="0" w:type="auto"/>
-            <w:tcBorders>
-              <w:top w:val="single" w:sz="8" w:space="0" w:color="000000"/>
-              <w:left w:val="single" w:sz="8" w:space="0" w:color="000000"/>
-              <w:bottom w:val="single" w:sz="8" w:space="0" w:color="000000"/>
-              <w:right w:val="single" w:sz="8" w:space="0" w:color="000000"/>
-            </w:tcBorders>
-            <w:tcMar>
-              <w:top w:w="100" w:type="dxa"/>
-              <w:left w:w="100" w:type="dxa"/>
-              <w:bottom w:w="100" w:type="dxa"/>
-              <w:right w:w="100" w:type="dxa"/>
-            </w:tcMar>
-            <w:hideMark/>
-          </w:tcPr>
-          <w:p>
-            <w:pPr>
-              <w:spacing w:line="240" w:lineRule="auto"/>
-              <w:rPr>
-                <w:rFonts w:ascii="Times New Roman" w:eastAsia="Times New Roman" w:hAnsi="Times New Roman" w:cs="Times New Roman"/>
-                <w:sz w:val="24"/>
-                <w:szCs w:val="24"/>
-                <w:lang w:val="es-PE"/>
-              </w:rPr>
-            </w:pPr>
-            <w:r>
-              <w:rPr>
-                <w:rFonts w:ascii="Calibri" w:eastAsia="Times New Roman" w:hAnsi="Calibri" w:cs="Calibri"/>
-                <w:b/>
-                <w:bCs/>
-                <w:color w:val="000000"/>
-                <w:lang w:val="es-PE"/>
-              </w:rPr>
-              <w:t>Justificación:</w:t>
-            </w:r>
-          </w:p>
-        </w:tc>
-        <w:tc>
-          <w:tcPr>
-            <w:tcW w:w="0" w:type="auto"/>
-            <w:tcBorders>
-              <w:top w:val="single" w:sz="8" w:space="0" w:color="000000"/>
-              <w:left w:val="single" w:sz="8" w:space="0" w:color="000000"/>
-              <w:bottom w:val="single" w:sz="8" w:space="0" w:color="000000"/>
-              <w:right w:val="single" w:sz="8" w:space="0" w:color="000000"/>
-            </w:tcBorders>
-            <w:tcMar>
-              <w:top w:w="100" w:type="dxa"/>
-              <w:left w:w="100" w:type="dxa"/>
-              <w:bottom w:w="100" w:type="dxa"/>
-              <w:right w:w="100" w:type="dxa"/>
-            </w:tcMar>
-            <w:hideMark/>
-          </w:tcPr>
-          <w:p>
-            <w:pPr>
-              <w:spacing w:line="240" w:lineRule="auto"/>
-              <w:rPr>
-                <w:rFonts w:ascii="Times New Roman" w:eastAsia="Times New Roman" w:hAnsi="Times New Roman" w:cs="Times New Roman"/>
-                <w:sz w:val="24"/>
-                <w:szCs w:val="24"/>
-                <w:lang w:val="es-PE"/>
-              </w:rPr>
-            </w:pPr>
-            <w:r>
-              <w:rPr>
-                <w:rFonts w:ascii="Times New Roman" w:eastAsia="Times New Roman" w:hAnsi="Times New Roman" w:cs="Times New Roman"/>
-                <w:color w:val="000000"/>
-                <w:sz w:val="24"/>
-                <w:szCs w:val="24"/>
-                <w:lang w:val="es-PE"/>
-              </w:rPr>
-              <w:t>Actualmente, los usuarios deben revisar manualmente el estado de sus productos y mensajes en la plataforma. Un sistema de notificaciones mejorará la experiencia del usuario.</w:t>
-            </w:r>
-          </w:p>
-        </w:tc>
-      </w:tr>
-    </w:tbl>
     <w:p>
       <w:pPr>
-        <w:pStyle w:val="Prrafodelista"/>
-        <w:spacing w:line="240" w:lineRule="auto"/>
-        <w:ind w:left="360"/>
-        <w:rPr>
-          <w:rFonts w:ascii="Times New Roman" w:eastAsia="Times New Roman" w:hAnsi="Times New Roman" w:cs="Times New Roman"/>
-          <w:sz w:val="24"/>
-          <w:szCs w:val="24"/>
+        <w:spacing w:before="240" w:after="240"/>
+        <w:ind w:left="2160" w:hanging="2160"/>
+        <w:rPr>
+          <w:rFonts w:ascii="Times New Roman" w:eastAsia="Times New Roman" w:hAnsi="Times New Roman" w:cs="Times New Roman"/>
+        </w:rPr>
+      </w:pPr>
+      <w:r>
+        <w:rPr>
+          <w:rFonts w:ascii="Times New Roman" w:eastAsia="Times New Roman" w:hAnsi="Times New Roman" w:cs="Times New Roman"/>
+        </w:rPr>
+        <w:lastRenderedPageBreak/>
+        <w:drawing>
+          <wp:anchor distT="0" distB="0" distL="114300" distR="114300" simplePos="0" relativeHeight="251675648" behindDoc="0" locked="0" layoutInCell="1" allowOverlap="1" wp14:anchorId="3B797098" wp14:editId="476D4BD3">
+            <wp:simplePos x="0" y="0"/>
+            <wp:positionH relativeFrom="column">
+              <wp:posOffset>0</wp:posOffset>
+            </wp:positionH>
+            <wp:positionV relativeFrom="paragraph">
+              <wp:posOffset>2194560</wp:posOffset>
+            </wp:positionV>
+            <wp:extent cx="4770120" cy="2063750"/>
+            <wp:effectExtent l="0" t="0" r="0" b="0"/>
+            <wp:wrapTopAndBottom/>
+            <wp:docPr id="100001873" name="Imagen 1" descr="Texto&#10;&#10;Descripción generada automáticamente con confianza baja"/>
+            <wp:cNvGraphicFramePr>
+              <a:graphicFrameLocks xmlns:a="http://schemas.openxmlformats.org/drawingml/2006/main" noChangeAspect="1"/>
+            </wp:cNvGraphicFramePr>
+            <a:graphic xmlns:a="http://schemas.openxmlformats.org/drawingml/2006/main">
+              <a:graphicData uri="http://schemas.openxmlformats.org/drawingml/2006/picture">
+                <pic:pic xmlns:pic="http://schemas.openxmlformats.org/drawingml/2006/picture">
+                  <pic:nvPicPr>
+                    <pic:cNvPr id="100001873" name="Imagen 1" descr="Texto&#10;&#10;Descripción generada automáticamente con confianza baja"/>
+                    <pic:cNvPicPr/>
+                  </pic:nvPicPr>
+                  <pic:blipFill>
+                    <a:blip r:embed="rId15"/>
+                    <a:stretch>
+                      <a:fillRect/>
+                    </a:stretch>
+                  </pic:blipFill>
+                  <pic:spPr>
+                    <a:xfrm>
+                      <a:off x="0" y="0"/>
+                      <a:ext cx="4770120" cy="2063750"/>
+                    </a:xfrm>
+                    <a:prstGeom prst="rect">
+                      <a:avLst/>
+                    </a:prstGeom>
+                  </pic:spPr>
+                </pic:pic>
+              </a:graphicData>
+            </a:graphic>
+            <wp14:sizeRelH relativeFrom="margin">
+              <wp14:pctWidth>0</wp14:pctWidth>
+            </wp14:sizeRelH>
+            <wp14:sizeRelV relativeFrom="margin">
+              <wp14:pctHeight>0</wp14:pctHeight>
+            </wp14:sizeRelV>
+          </wp:anchor>
+        </w:drawing>
+      </w:r>
+      <w:r>
+        <w:rPr>
+          <w:rFonts w:ascii="Times New Roman" w:eastAsia="Times New Roman" w:hAnsi="Times New Roman" w:cs="Times New Roman"/>
           <w:lang w:val="es-PE"/>
         </w:rPr>
-      </w:pPr>
+        <w:drawing>
+          <wp:anchor distT="0" distB="0" distL="114300" distR="114300" simplePos="0" relativeHeight="251673600" behindDoc="0" locked="0" layoutInCell="1" allowOverlap="1" wp14:anchorId="4170767A" wp14:editId="0204B61C">
+            <wp:simplePos x="0" y="0"/>
+            <wp:positionH relativeFrom="column">
+              <wp:posOffset>-30480</wp:posOffset>
+            </wp:positionH>
+            <wp:positionV relativeFrom="paragraph">
+              <wp:posOffset>76200</wp:posOffset>
+            </wp:positionV>
+            <wp:extent cx="4800600" cy="2064385"/>
+            <wp:effectExtent l="0" t="0" r="0" b="0"/>
+            <wp:wrapTopAndBottom/>
+            <wp:docPr id="1283361743" name="Imagen 1" descr="Imagen que contiene Texto&#10;&#10;Descripción generada automáticamente"/>
+            <wp:cNvGraphicFramePr>
+              <a:graphicFrameLocks xmlns:a="http://schemas.openxmlformats.org/drawingml/2006/main" noChangeAspect="1"/>
+            </wp:cNvGraphicFramePr>
+            <a:graphic xmlns:a="http://schemas.openxmlformats.org/drawingml/2006/main">
+              <a:graphicData uri="http://schemas.openxmlformats.org/drawingml/2006/picture">
+                <pic:pic xmlns:pic="http://schemas.openxmlformats.org/drawingml/2006/picture">
+                  <pic:nvPicPr>
+                    <pic:cNvPr id="1283361743" name="Imagen 1" descr="Imagen que contiene Texto&#10;&#10;Descripción generada automáticamente"/>
+                    <pic:cNvPicPr/>
+                  </pic:nvPicPr>
+                  <pic:blipFill>
+                    <a:blip r:embed="rId16"/>
+                    <a:stretch>
+                      <a:fillRect/>
+                    </a:stretch>
+                  </pic:blipFill>
+                  <pic:spPr>
+                    <a:xfrm>
+                      <a:off x="0" y="0"/>
+                      <a:ext cx="4800600" cy="2064385"/>
+                    </a:xfrm>
+                    <a:prstGeom prst="rect">
+                      <a:avLst/>
+                    </a:prstGeom>
+                  </pic:spPr>
+                </pic:pic>
+              </a:graphicData>
+            </a:graphic>
+            <wp14:sizeRelH relativeFrom="margin">
+              <wp14:pctWidth>0</wp14:pctWidth>
+            </wp14:sizeRelH>
+            <wp14:sizeRelV relativeFrom="margin">
+              <wp14:pctHeight>0</wp14:pctHeight>
+            </wp14:sizeRelV>
+          </wp:anchor>
+        </w:drawing>
+      </w:r>
+      <w:r>
+        <w:rPr>
+          <w:rFonts w:ascii="Times New Roman" w:eastAsia="Times New Roman" w:hAnsi="Times New Roman" w:cs="Times New Roman"/>
+        </w:rPr>
+        <w:t xml:space="preserve">             </w:t>
+      </w:r>
     </w:p>
     <w:p>
       <w:pPr>
-        <w:spacing w:line="240" w:lineRule="auto"/>
-        <w:rPr>
-          <w:rFonts w:ascii="Times New Roman" w:eastAsia="Times New Roman" w:hAnsi="Times New Roman" w:cs="Times New Roman"/>
-          <w:sz w:val="24"/>
-          <w:szCs w:val="24"/>
-          <w:lang w:val="es-PE"/>
-        </w:rPr>
-      </w:pPr>
-      <w:r>
-        <w:rPr>
-          <w:rFonts w:ascii="Calibri" w:eastAsia="Times New Roman" w:hAnsi="Calibri" w:cs="Calibri"/>
-          <w:color w:val="000000"/>
-          <w:lang w:val="es-PE"/>
-        </w:rPr>
-        <w:t>Ejemplo 2</w:t>
-      </w:r>
-    </w:p>
-    <w:tbl>
-      <w:tblPr>
-        <w:tblW w:w="0" w:type="auto"/>
-        <w:tblCellMar>
-          <w:top w:w="15" w:type="dxa"/>
-          <w:left w:w="15" w:type="dxa"/>
-          <w:bottom w:w="15" w:type="dxa"/>
-          <w:right w:w="15" w:type="dxa"/>
-        </w:tblCellMar>
-        <w:tblLook w:val="04A0" w:firstRow="1" w:lastRow="0" w:firstColumn="1" w:lastColumn="0" w:noHBand="0" w:noVBand="1"/>
-      </w:tblPr>
-      <w:tblGrid>
-        <w:gridCol w:w="2368"/>
-        <w:gridCol w:w="6641"/>
-      </w:tblGrid>
-      <w:tr>
-        <w:trPr>
-          <w:trHeight w:val="420"/>
-        </w:trPr>
-        <w:tc>
-          <w:tcPr>
-            <w:tcW w:w="0" w:type="auto"/>
-            <w:tcBorders>
-              <w:top w:val="single" w:sz="8" w:space="0" w:color="000000"/>
-              <w:left w:val="single" w:sz="8" w:space="0" w:color="000000"/>
-              <w:bottom w:val="single" w:sz="8" w:space="0" w:color="000000"/>
-              <w:right w:val="single" w:sz="8" w:space="0" w:color="000000"/>
-            </w:tcBorders>
-            <w:tcMar>
-              <w:top w:w="100" w:type="dxa"/>
-              <w:left w:w="100" w:type="dxa"/>
-              <w:bottom w:w="100" w:type="dxa"/>
-              <w:right w:w="100" w:type="dxa"/>
-            </w:tcMar>
-            <w:hideMark/>
-          </w:tcPr>
-          <w:p>
-            <w:pPr>
-              <w:spacing w:line="240" w:lineRule="auto"/>
-              <w:jc w:val="center"/>
-              <w:rPr>
-                <w:rFonts w:ascii="Times New Roman" w:eastAsia="Times New Roman" w:hAnsi="Times New Roman" w:cs="Times New Roman"/>
-                <w:sz w:val="24"/>
-                <w:szCs w:val="24"/>
-                <w:lang w:val="es-PE"/>
-              </w:rPr>
-            </w:pPr>
-            <w:r>
-              <w:rPr>
-                <w:rFonts w:ascii="Calibri" w:eastAsia="Times New Roman" w:hAnsi="Calibri" w:cs="Calibri"/>
-                <w:b/>
-                <w:bCs/>
-                <w:color w:val="000000"/>
-                <w:lang w:val="es-PE"/>
-              </w:rPr>
-              <w:t>Campo </w:t>
-            </w:r>
-          </w:p>
-        </w:tc>
-        <w:tc>
-          <w:tcPr>
-            <w:tcW w:w="0" w:type="auto"/>
-            <w:tcBorders>
-              <w:top w:val="single" w:sz="8" w:space="0" w:color="000000"/>
-              <w:left w:val="single" w:sz="8" w:space="0" w:color="000000"/>
-              <w:bottom w:val="single" w:sz="8" w:space="0" w:color="000000"/>
-              <w:right w:val="single" w:sz="8" w:space="0" w:color="000000"/>
-            </w:tcBorders>
-            <w:tcMar>
-              <w:top w:w="100" w:type="dxa"/>
-              <w:left w:w="100" w:type="dxa"/>
-              <w:bottom w:w="100" w:type="dxa"/>
-              <w:right w:w="100" w:type="dxa"/>
-            </w:tcMar>
-            <w:hideMark/>
-          </w:tcPr>
-          <w:p>
-            <w:pPr>
-              <w:spacing w:line="240" w:lineRule="auto"/>
-              <w:jc w:val="center"/>
-              <w:rPr>
-                <w:rFonts w:ascii="Times New Roman" w:eastAsia="Times New Roman" w:hAnsi="Times New Roman" w:cs="Times New Roman"/>
-                <w:sz w:val="24"/>
-                <w:szCs w:val="24"/>
-                <w:lang w:val="es-PE"/>
-              </w:rPr>
-            </w:pPr>
-            <w:r>
-              <w:rPr>
-                <w:rFonts w:ascii="Times New Roman" w:eastAsia="Times New Roman" w:hAnsi="Times New Roman" w:cs="Times New Roman"/>
-                <w:b/>
-                <w:bCs/>
-                <w:color w:val="000000"/>
-                <w:sz w:val="24"/>
-                <w:szCs w:val="24"/>
-                <w:lang w:val="es-PE"/>
-              </w:rPr>
-              <w:t>Descripción</w:t>
-            </w:r>
-          </w:p>
-        </w:tc>
-      </w:tr>
-      <w:tr>
-        <w:trPr>
-          <w:trHeight w:val="420"/>
-        </w:trPr>
-        <w:tc>
-          <w:tcPr>
-            <w:tcW w:w="0" w:type="auto"/>
-            <w:tcBorders>
-              <w:top w:val="single" w:sz="8" w:space="0" w:color="000000"/>
-              <w:left w:val="single" w:sz="8" w:space="0" w:color="000000"/>
-              <w:bottom w:val="single" w:sz="8" w:space="0" w:color="000000"/>
-              <w:right w:val="single" w:sz="8" w:space="0" w:color="000000"/>
-            </w:tcBorders>
-            <w:tcMar>
-              <w:top w:w="100" w:type="dxa"/>
-              <w:left w:w="100" w:type="dxa"/>
-              <w:bottom w:w="100" w:type="dxa"/>
-              <w:right w:w="100" w:type="dxa"/>
-            </w:tcMar>
-            <w:hideMark/>
-          </w:tcPr>
-          <w:p>
-            <w:pPr>
-              <w:spacing w:line="240" w:lineRule="auto"/>
-              <w:rPr>
-                <w:rFonts w:ascii="Times New Roman" w:eastAsia="Times New Roman" w:hAnsi="Times New Roman" w:cs="Times New Roman"/>
-                <w:sz w:val="24"/>
-                <w:szCs w:val="24"/>
-                <w:lang w:val="es-PE"/>
-              </w:rPr>
-            </w:pPr>
-            <w:r>
-              <w:rPr>
-                <w:rFonts w:ascii="Calibri" w:eastAsia="Times New Roman" w:hAnsi="Calibri" w:cs="Calibri"/>
-                <w:b/>
-                <w:bCs/>
-                <w:color w:val="000000"/>
-                <w:lang w:val="es-PE"/>
-              </w:rPr>
-              <w:t>Fecha de creación </w:t>
-            </w:r>
-          </w:p>
-        </w:tc>
-        <w:tc>
-          <w:tcPr>
-            <w:tcW w:w="0" w:type="auto"/>
-            <w:tcBorders>
-              <w:top w:val="single" w:sz="8" w:space="0" w:color="000000"/>
-              <w:left w:val="single" w:sz="8" w:space="0" w:color="000000"/>
-              <w:bottom w:val="single" w:sz="8" w:space="0" w:color="000000"/>
-              <w:right w:val="single" w:sz="8" w:space="0" w:color="000000"/>
-            </w:tcBorders>
-            <w:tcMar>
-              <w:top w:w="100" w:type="dxa"/>
-              <w:left w:w="100" w:type="dxa"/>
-              <w:bottom w:w="100" w:type="dxa"/>
-              <w:right w:w="100" w:type="dxa"/>
-            </w:tcMar>
-            <w:hideMark/>
-          </w:tcPr>
-          <w:p>
-            <w:pPr>
-              <w:spacing w:line="240" w:lineRule="auto"/>
-              <w:rPr>
-                <w:rFonts w:ascii="Times New Roman" w:eastAsia="Times New Roman" w:hAnsi="Times New Roman" w:cs="Times New Roman"/>
-                <w:sz w:val="24"/>
-                <w:szCs w:val="24"/>
-                <w:lang w:val="es-PE"/>
-              </w:rPr>
-            </w:pPr>
-            <w:r>
-              <w:rPr>
-                <w:rFonts w:ascii="Times New Roman" w:eastAsia="Times New Roman" w:hAnsi="Times New Roman" w:cs="Times New Roman"/>
-                <w:color w:val="000000"/>
-                <w:sz w:val="24"/>
-                <w:szCs w:val="24"/>
-                <w:lang w:val="es-PE"/>
-              </w:rPr>
-              <w:t>10/01/2025</w:t>
-            </w:r>
-          </w:p>
-        </w:tc>
-      </w:tr>
-      <w:tr>
-        <w:trPr>
-          <w:trHeight w:val="420"/>
-        </w:trPr>
-        <w:tc>
-          <w:tcPr>
-            <w:tcW w:w="0" w:type="auto"/>
-            <w:tcBorders>
-              <w:top w:val="single" w:sz="8" w:space="0" w:color="000000"/>
-              <w:left w:val="single" w:sz="8" w:space="0" w:color="000000"/>
-              <w:bottom w:val="single" w:sz="8" w:space="0" w:color="000000"/>
-              <w:right w:val="single" w:sz="8" w:space="0" w:color="000000"/>
-            </w:tcBorders>
-            <w:tcMar>
-              <w:top w:w="100" w:type="dxa"/>
-              <w:left w:w="100" w:type="dxa"/>
-              <w:bottom w:w="100" w:type="dxa"/>
-              <w:right w:w="100" w:type="dxa"/>
-            </w:tcMar>
-            <w:hideMark/>
-          </w:tcPr>
-          <w:p>
-            <w:pPr>
-              <w:spacing w:line="240" w:lineRule="auto"/>
-              <w:rPr>
-                <w:rFonts w:ascii="Times New Roman" w:eastAsia="Times New Roman" w:hAnsi="Times New Roman" w:cs="Times New Roman"/>
-                <w:sz w:val="24"/>
-                <w:szCs w:val="24"/>
-                <w:lang w:val="es-PE"/>
-              </w:rPr>
-            </w:pPr>
-            <w:r>
-              <w:rPr>
-                <w:rFonts w:ascii="Times New Roman" w:eastAsia="Times New Roman" w:hAnsi="Times New Roman" w:cs="Times New Roman"/>
-                <w:b/>
-                <w:bCs/>
-                <w:color w:val="000000"/>
-                <w:sz w:val="24"/>
-                <w:szCs w:val="24"/>
-                <w:lang w:val="es-PE"/>
-              </w:rPr>
-              <w:t>Sistema</w:t>
-            </w:r>
-          </w:p>
-        </w:tc>
-        <w:tc>
-          <w:tcPr>
-            <w:tcW w:w="0" w:type="auto"/>
-            <w:tcBorders>
-              <w:top w:val="single" w:sz="8" w:space="0" w:color="000000"/>
-              <w:left w:val="single" w:sz="8" w:space="0" w:color="000000"/>
-              <w:bottom w:val="single" w:sz="8" w:space="0" w:color="000000"/>
-              <w:right w:val="single" w:sz="8" w:space="0" w:color="000000"/>
-            </w:tcBorders>
-            <w:tcMar>
-              <w:top w:w="100" w:type="dxa"/>
-              <w:left w:w="100" w:type="dxa"/>
-              <w:bottom w:w="100" w:type="dxa"/>
-              <w:right w:w="100" w:type="dxa"/>
-            </w:tcMar>
-            <w:hideMark/>
-          </w:tcPr>
-          <w:p>
-            <w:pPr>
-              <w:spacing w:line="240" w:lineRule="auto"/>
-              <w:rPr>
-                <w:rFonts w:ascii="Times New Roman" w:eastAsia="Times New Roman" w:hAnsi="Times New Roman" w:cs="Times New Roman"/>
-                <w:sz w:val="24"/>
-                <w:szCs w:val="24"/>
-                <w:lang w:val="es-PE"/>
-              </w:rPr>
-            </w:pPr>
-            <w:r>
-              <w:rPr>
-                <w:rFonts w:ascii="Times New Roman" w:eastAsia="Times New Roman" w:hAnsi="Times New Roman" w:cs="Times New Roman"/>
-                <w:color w:val="000000"/>
-                <w:sz w:val="24"/>
-                <w:szCs w:val="24"/>
-                <w:lang w:val="es-PE"/>
-              </w:rPr>
-              <w:t>Plataforma Virtual de Comercio Universitario-PVCU</w:t>
-            </w:r>
-          </w:p>
-        </w:tc>
-      </w:tr>
-      <w:tr>
-        <w:trPr>
-          <w:trHeight w:val="420"/>
-        </w:trPr>
-        <w:tc>
-          <w:tcPr>
-            <w:tcW w:w="0" w:type="auto"/>
-            <w:tcBorders>
-              <w:top w:val="single" w:sz="8" w:space="0" w:color="000000"/>
-              <w:left w:val="single" w:sz="8" w:space="0" w:color="000000"/>
-              <w:bottom w:val="single" w:sz="8" w:space="0" w:color="000000"/>
-              <w:right w:val="single" w:sz="8" w:space="0" w:color="000000"/>
-            </w:tcBorders>
-            <w:tcMar>
-              <w:top w:w="100" w:type="dxa"/>
-              <w:left w:w="100" w:type="dxa"/>
-              <w:bottom w:w="100" w:type="dxa"/>
-              <w:right w:w="100" w:type="dxa"/>
-            </w:tcMar>
-            <w:hideMark/>
-          </w:tcPr>
-          <w:p>
-            <w:pPr>
-              <w:spacing w:line="240" w:lineRule="auto"/>
-              <w:rPr>
-                <w:rFonts w:ascii="Times New Roman" w:eastAsia="Times New Roman" w:hAnsi="Times New Roman" w:cs="Times New Roman"/>
-                <w:sz w:val="24"/>
-                <w:szCs w:val="24"/>
-                <w:lang w:val="es-PE"/>
-              </w:rPr>
-            </w:pPr>
-            <w:r>
-              <w:rPr>
-                <w:rFonts w:ascii="Calibri" w:eastAsia="Times New Roman" w:hAnsi="Calibri" w:cs="Calibri"/>
-                <w:b/>
-                <w:bCs/>
-                <w:color w:val="000000"/>
-                <w:lang w:val="es-PE"/>
-              </w:rPr>
-              <w:t>Fuente (Persona que ha identificado la necesidad del cambio-</w:t>
-            </w:r>
-            <w:proofErr w:type="spellStart"/>
-            <w:r>
-              <w:rPr>
-                <w:rFonts w:ascii="Calibri" w:eastAsia="Times New Roman" w:hAnsi="Calibri" w:cs="Calibri"/>
-                <w:b/>
-                <w:bCs/>
-                <w:color w:val="000000"/>
-                <w:lang w:val="es-PE"/>
-              </w:rPr>
-              <w:t>Stakeholder</w:t>
-            </w:r>
-            <w:proofErr w:type="spellEnd"/>
-            <w:r>
-              <w:rPr>
-                <w:rFonts w:ascii="Calibri" w:eastAsia="Times New Roman" w:hAnsi="Calibri" w:cs="Calibri"/>
-                <w:b/>
-                <w:bCs/>
-                <w:color w:val="000000"/>
-                <w:lang w:val="es-PE"/>
-              </w:rPr>
-              <w:t>)</w:t>
-            </w:r>
-          </w:p>
-        </w:tc>
-        <w:tc>
-          <w:tcPr>
-            <w:tcW w:w="0" w:type="auto"/>
-            <w:tcBorders>
-              <w:top w:val="single" w:sz="8" w:space="0" w:color="000000"/>
-              <w:left w:val="single" w:sz="8" w:space="0" w:color="000000"/>
-              <w:bottom w:val="single" w:sz="8" w:space="0" w:color="000000"/>
-              <w:right w:val="single" w:sz="8" w:space="0" w:color="000000"/>
-            </w:tcBorders>
-            <w:tcMar>
-              <w:top w:w="100" w:type="dxa"/>
-              <w:left w:w="100" w:type="dxa"/>
-              <w:bottom w:w="100" w:type="dxa"/>
-              <w:right w:w="100" w:type="dxa"/>
-            </w:tcMar>
-            <w:hideMark/>
-          </w:tcPr>
-          <w:p>
-            <w:pPr>
-              <w:spacing w:line="240" w:lineRule="auto"/>
-              <w:rPr>
-                <w:rFonts w:ascii="Times New Roman" w:eastAsia="Times New Roman" w:hAnsi="Times New Roman" w:cs="Times New Roman"/>
-                <w:sz w:val="24"/>
-                <w:szCs w:val="24"/>
-                <w:lang w:val="es-PE"/>
-              </w:rPr>
-            </w:pPr>
-            <w:proofErr w:type="gramStart"/>
-            <w:r>
-              <w:rPr>
-                <w:rFonts w:ascii="Times New Roman" w:eastAsia="Times New Roman" w:hAnsi="Times New Roman" w:cs="Times New Roman"/>
-                <w:color w:val="000000"/>
-                <w:sz w:val="24"/>
-                <w:szCs w:val="24"/>
-                <w:lang w:val="es-PE"/>
-              </w:rPr>
-              <w:t>Estudiante  (</w:t>
-            </w:r>
-            <w:proofErr w:type="gramEnd"/>
-            <w:r>
-              <w:rPr>
-                <w:rFonts w:ascii="Times New Roman" w:eastAsia="Times New Roman" w:hAnsi="Times New Roman" w:cs="Times New Roman"/>
-                <w:color w:val="000000"/>
-                <w:sz w:val="24"/>
-                <w:szCs w:val="24"/>
-                <w:lang w:val="es-PE"/>
-              </w:rPr>
-              <w:t>Vendedor)</w:t>
-            </w:r>
-          </w:p>
-        </w:tc>
-      </w:tr>
-      <w:tr>
-        <w:trPr>
-          <w:trHeight w:val="420"/>
-        </w:trPr>
-        <w:tc>
-          <w:tcPr>
-            <w:tcW w:w="0" w:type="auto"/>
-            <w:tcBorders>
-              <w:top w:val="single" w:sz="8" w:space="0" w:color="000000"/>
-              <w:left w:val="single" w:sz="8" w:space="0" w:color="000000"/>
-              <w:bottom w:val="single" w:sz="8" w:space="0" w:color="000000"/>
-              <w:right w:val="single" w:sz="8" w:space="0" w:color="000000"/>
-            </w:tcBorders>
-            <w:tcMar>
-              <w:top w:w="100" w:type="dxa"/>
-              <w:left w:w="100" w:type="dxa"/>
-              <w:bottom w:w="100" w:type="dxa"/>
-              <w:right w:w="100" w:type="dxa"/>
-            </w:tcMar>
-            <w:hideMark/>
-          </w:tcPr>
-          <w:p>
-            <w:pPr>
-              <w:spacing w:line="240" w:lineRule="auto"/>
-              <w:rPr>
-                <w:rFonts w:ascii="Times New Roman" w:eastAsia="Times New Roman" w:hAnsi="Times New Roman" w:cs="Times New Roman"/>
-                <w:sz w:val="24"/>
-                <w:szCs w:val="24"/>
-                <w:lang w:val="es-PE"/>
-              </w:rPr>
-            </w:pPr>
-            <w:r>
-              <w:rPr>
-                <w:rFonts w:ascii="Calibri" w:eastAsia="Times New Roman" w:hAnsi="Calibri" w:cs="Calibri"/>
-                <w:b/>
-                <w:bCs/>
-                <w:color w:val="000000"/>
-                <w:lang w:val="es-PE"/>
-              </w:rPr>
-              <w:t>Autor (Autoriza el cambio)</w:t>
-            </w:r>
-          </w:p>
-        </w:tc>
-        <w:tc>
-          <w:tcPr>
-            <w:tcW w:w="0" w:type="auto"/>
-            <w:tcBorders>
-              <w:top w:val="single" w:sz="8" w:space="0" w:color="000000"/>
-              <w:left w:val="single" w:sz="8" w:space="0" w:color="000000"/>
-              <w:bottom w:val="single" w:sz="8" w:space="0" w:color="000000"/>
-              <w:right w:val="single" w:sz="8" w:space="0" w:color="000000"/>
-            </w:tcBorders>
-            <w:tcMar>
-              <w:top w:w="100" w:type="dxa"/>
-              <w:left w:w="100" w:type="dxa"/>
-              <w:bottom w:w="100" w:type="dxa"/>
-              <w:right w:w="100" w:type="dxa"/>
-            </w:tcMar>
-            <w:hideMark/>
-          </w:tcPr>
-          <w:p>
-            <w:pPr>
-              <w:spacing w:line="240" w:lineRule="auto"/>
-              <w:rPr>
-                <w:rFonts w:ascii="Times New Roman" w:eastAsia="Times New Roman" w:hAnsi="Times New Roman" w:cs="Times New Roman"/>
-                <w:sz w:val="24"/>
-                <w:szCs w:val="24"/>
-                <w:lang w:val="es-PE"/>
-              </w:rPr>
-            </w:pPr>
-            <w:proofErr w:type="spellStart"/>
-            <w:r>
-              <w:rPr>
-                <w:rFonts w:ascii="Times New Roman" w:eastAsia="Times New Roman" w:hAnsi="Times New Roman" w:cs="Times New Roman"/>
-                <w:color w:val="000000"/>
-                <w:sz w:val="24"/>
-                <w:szCs w:val="24"/>
-                <w:lang w:val="es-PE"/>
-              </w:rPr>
-              <w:t>Jeri</w:t>
-            </w:r>
-            <w:proofErr w:type="spellEnd"/>
-            <w:r>
-              <w:rPr>
-                <w:rFonts w:ascii="Times New Roman" w:eastAsia="Times New Roman" w:hAnsi="Times New Roman" w:cs="Times New Roman"/>
-                <w:color w:val="000000"/>
-                <w:sz w:val="24"/>
-                <w:szCs w:val="24"/>
-                <w:lang w:val="es-PE"/>
-              </w:rPr>
-              <w:t xml:space="preserve"> Gloria Ramón </w:t>
-            </w:r>
-            <w:proofErr w:type="spellStart"/>
-            <w:r>
-              <w:rPr>
-                <w:rFonts w:ascii="Times New Roman" w:eastAsia="Times New Roman" w:hAnsi="Times New Roman" w:cs="Times New Roman"/>
-                <w:color w:val="000000"/>
-                <w:sz w:val="24"/>
-                <w:szCs w:val="24"/>
-                <w:lang w:val="es-PE"/>
-              </w:rPr>
-              <w:t>Ruffner</w:t>
-            </w:r>
-            <w:proofErr w:type="spellEnd"/>
-            <w:r>
-              <w:rPr>
-                <w:rFonts w:ascii="Times New Roman" w:eastAsia="Times New Roman" w:hAnsi="Times New Roman" w:cs="Times New Roman"/>
-                <w:color w:val="000000"/>
-                <w:sz w:val="24"/>
-                <w:szCs w:val="24"/>
-                <w:lang w:val="es-PE"/>
-              </w:rPr>
-              <w:t xml:space="preserve"> de Vega (Rectora)</w:t>
-            </w:r>
-          </w:p>
-        </w:tc>
-      </w:tr>
-      <w:tr>
-        <w:trPr>
-          <w:trHeight w:val="420"/>
-        </w:trPr>
-        <w:tc>
-          <w:tcPr>
-            <w:tcW w:w="0" w:type="auto"/>
-            <w:tcBorders>
-              <w:top w:val="single" w:sz="8" w:space="0" w:color="000000"/>
-              <w:left w:val="single" w:sz="8" w:space="0" w:color="000000"/>
-              <w:bottom w:val="single" w:sz="8" w:space="0" w:color="000000"/>
-              <w:right w:val="single" w:sz="8" w:space="0" w:color="000000"/>
-            </w:tcBorders>
-            <w:tcMar>
-              <w:top w:w="100" w:type="dxa"/>
-              <w:left w:w="100" w:type="dxa"/>
-              <w:bottom w:w="100" w:type="dxa"/>
-              <w:right w:w="100" w:type="dxa"/>
-            </w:tcMar>
-            <w:hideMark/>
-          </w:tcPr>
-          <w:p>
-            <w:pPr>
-              <w:spacing w:line="240" w:lineRule="auto"/>
-              <w:rPr>
-                <w:rFonts w:ascii="Times New Roman" w:eastAsia="Times New Roman" w:hAnsi="Times New Roman" w:cs="Times New Roman"/>
-                <w:sz w:val="24"/>
-                <w:szCs w:val="24"/>
-                <w:lang w:val="es-PE"/>
-              </w:rPr>
-            </w:pPr>
-            <w:r>
-              <w:rPr>
-                <w:rFonts w:ascii="Calibri" w:eastAsia="Times New Roman" w:hAnsi="Calibri" w:cs="Calibri"/>
-                <w:b/>
-                <w:bCs/>
-                <w:color w:val="000000"/>
-                <w:lang w:val="es-PE"/>
-              </w:rPr>
-              <w:t>Descripción:</w:t>
-            </w:r>
-          </w:p>
-        </w:tc>
-        <w:tc>
-          <w:tcPr>
-            <w:tcW w:w="0" w:type="auto"/>
-            <w:tcBorders>
-              <w:top w:val="single" w:sz="8" w:space="0" w:color="000000"/>
-              <w:left w:val="single" w:sz="8" w:space="0" w:color="000000"/>
-              <w:bottom w:val="single" w:sz="8" w:space="0" w:color="000000"/>
-              <w:right w:val="single" w:sz="8" w:space="0" w:color="000000"/>
-            </w:tcBorders>
-            <w:tcMar>
-              <w:top w:w="100" w:type="dxa"/>
-              <w:left w:w="100" w:type="dxa"/>
-              <w:bottom w:w="100" w:type="dxa"/>
-              <w:right w:w="100" w:type="dxa"/>
-            </w:tcMar>
-            <w:hideMark/>
-          </w:tcPr>
-          <w:p>
-            <w:pPr>
-              <w:spacing w:line="240" w:lineRule="auto"/>
-              <w:rPr>
-                <w:rFonts w:ascii="Times New Roman" w:eastAsia="Times New Roman" w:hAnsi="Times New Roman" w:cs="Times New Roman"/>
-                <w:sz w:val="24"/>
-                <w:szCs w:val="24"/>
-                <w:lang w:val="es-PE"/>
-              </w:rPr>
-            </w:pPr>
-            <w:r>
-              <w:rPr>
-                <w:rFonts w:ascii="Times New Roman" w:eastAsia="Times New Roman" w:hAnsi="Times New Roman" w:cs="Times New Roman"/>
-                <w:color w:val="000000"/>
-                <w:sz w:val="24"/>
-                <w:szCs w:val="24"/>
-                <w:lang w:val="es-PE"/>
-              </w:rPr>
-              <w:t>Necesidad de un sistema de descuentos que permita a los vendedores generar promociones de sus productos por un periodo determinado de tiempo.</w:t>
-            </w:r>
-          </w:p>
-        </w:tc>
-      </w:tr>
-      <w:tr>
-        <w:trPr>
-          <w:trHeight w:val="420"/>
-        </w:trPr>
-        <w:tc>
-          <w:tcPr>
-            <w:tcW w:w="0" w:type="auto"/>
-            <w:tcBorders>
-              <w:top w:val="single" w:sz="8" w:space="0" w:color="000000"/>
-              <w:left w:val="single" w:sz="8" w:space="0" w:color="000000"/>
-              <w:bottom w:val="single" w:sz="8" w:space="0" w:color="000000"/>
-              <w:right w:val="single" w:sz="8" w:space="0" w:color="000000"/>
-            </w:tcBorders>
-            <w:tcMar>
-              <w:top w:w="100" w:type="dxa"/>
-              <w:left w:w="100" w:type="dxa"/>
-              <w:bottom w:w="100" w:type="dxa"/>
-              <w:right w:w="100" w:type="dxa"/>
-            </w:tcMar>
-            <w:hideMark/>
-          </w:tcPr>
-          <w:p>
-            <w:pPr>
-              <w:spacing w:line="240" w:lineRule="auto"/>
-              <w:rPr>
-                <w:rFonts w:ascii="Times New Roman" w:eastAsia="Times New Roman" w:hAnsi="Times New Roman" w:cs="Times New Roman"/>
-                <w:sz w:val="24"/>
-                <w:szCs w:val="24"/>
-                <w:lang w:val="es-PE"/>
-              </w:rPr>
-            </w:pPr>
-            <w:r>
-              <w:rPr>
-                <w:rFonts w:ascii="Calibri" w:eastAsia="Times New Roman" w:hAnsi="Calibri" w:cs="Calibri"/>
-                <w:b/>
-                <w:bCs/>
-                <w:color w:val="000000"/>
-                <w:lang w:val="es-PE"/>
-              </w:rPr>
-              <w:t>Justificación:</w:t>
-            </w:r>
-          </w:p>
-        </w:tc>
-        <w:tc>
-          <w:tcPr>
-            <w:tcW w:w="0" w:type="auto"/>
-            <w:tcBorders>
-              <w:top w:val="single" w:sz="8" w:space="0" w:color="000000"/>
-              <w:left w:val="single" w:sz="8" w:space="0" w:color="000000"/>
-              <w:bottom w:val="single" w:sz="8" w:space="0" w:color="000000"/>
-              <w:right w:val="single" w:sz="8" w:space="0" w:color="000000"/>
-            </w:tcBorders>
-            <w:tcMar>
-              <w:top w:w="100" w:type="dxa"/>
-              <w:left w:w="100" w:type="dxa"/>
-              <w:bottom w:w="100" w:type="dxa"/>
-              <w:right w:w="100" w:type="dxa"/>
-            </w:tcMar>
-            <w:hideMark/>
-          </w:tcPr>
-          <w:p>
-            <w:pPr>
-              <w:spacing w:line="240" w:lineRule="auto"/>
-              <w:rPr>
-                <w:rFonts w:ascii="Times New Roman" w:eastAsia="Times New Roman" w:hAnsi="Times New Roman" w:cs="Times New Roman"/>
-                <w:sz w:val="24"/>
-                <w:szCs w:val="24"/>
-                <w:lang w:val="es-PE"/>
-              </w:rPr>
-            </w:pPr>
-            <w:r>
-              <w:rPr>
-                <w:rFonts w:ascii="Times New Roman" w:eastAsia="Times New Roman" w:hAnsi="Times New Roman" w:cs="Times New Roman"/>
-                <w:color w:val="000000"/>
-                <w:sz w:val="24"/>
-                <w:szCs w:val="24"/>
-                <w:lang w:val="es-PE"/>
-              </w:rPr>
-              <w:t>Muchos vendedores han expresado la necesidad de destacar sus productos a través de promociones. Esto aumentará las ventas en periodos clave y fomentará la competitividad dentro del mercado universitario, beneficiando tanto a los vendedores como a los compradores.</w:t>
-            </w:r>
-          </w:p>
-        </w:tc>
-      </w:tr>
-    </w:tbl>
-    <w:p>
-      <w:pPr>
         <w:spacing w:before="240" w:after="240"/>
-        <w:rPr>
-          <w:rFonts w:ascii="Times New Roman" w:eastAsia="Times New Roman" w:hAnsi="Times New Roman" w:cs="Times New Roman"/>
-          <w:lang w:val="es-PE"/>
+        <w:ind w:left="2160" w:hanging="1440"/>
+        <w:rPr>
+          <w:rFonts w:ascii="Times New Roman" w:eastAsia="Times New Roman" w:hAnsi="Times New Roman" w:cs="Times New Roman"/>
         </w:rPr>
       </w:pPr>
     </w:p>
     <w:p>
       <w:pPr>
         <w:spacing w:before="240" w:after="240"/>
-        <w:ind w:left="2160" w:hanging="2160"/>
+        <w:ind w:left="2160" w:hanging="1440"/>
         <w:rPr>
           <w:rFonts w:ascii="Times New Roman" w:eastAsia="Times New Roman" w:hAnsi="Times New Roman" w:cs="Times New Roman"/>
         </w:rPr>
@@ -12067,7 +11024,19 @@
         <w:rPr>
           <w:rFonts w:ascii="Times New Roman" w:eastAsia="Times New Roman" w:hAnsi="Times New Roman" w:cs="Times New Roman"/>
         </w:rPr>
-        <w:t xml:space="preserve">             3.2.4.  Proceso de Gestión de Cambios</w:t>
+        <w:t>3.2.</w:t>
+      </w:r>
+      <w:r>
+        <w:rPr>
+          <w:rFonts w:ascii="Times New Roman" w:eastAsia="Times New Roman" w:hAnsi="Times New Roman" w:cs="Times New Roman"/>
+        </w:rPr>
+        <w:t>2</w:t>
+      </w:r>
+      <w:r>
+        <w:rPr>
+          <w:rFonts w:ascii="Times New Roman" w:eastAsia="Times New Roman" w:hAnsi="Times New Roman" w:cs="Times New Roman"/>
+        </w:rPr>
+        <w:t>.  Proceso de Gestión de Cambios</w:t>
       </w:r>
     </w:p>
     <w:tbl>
@@ -12869,6 +11838,7 @@
                 <w:bCs/>
                 <w:lang w:val="es-PE"/>
               </w:rPr>
+              <w:lastRenderedPageBreak/>
               <w:t>Elaboración de Historias de Usuario de Épica 1</w:t>
             </w:r>
           </w:p>
@@ -13733,7 +12703,6 @@
                 <w:bCs/>
                 <w:lang w:val="es-PE"/>
               </w:rPr>
-              <w:lastRenderedPageBreak/>
               <w:t>Elaboración de Historias de Usuario de Épica 7</w:t>
             </w:r>
           </w:p>
@@ -14629,6 +13598,7 @@
                 <w:bCs/>
                 <w:lang w:val="es-PE"/>
               </w:rPr>
+              <w:lastRenderedPageBreak/>
               <w:t>Documento del Modelado de Base de Datos</w:t>
             </w:r>
           </w:p>
@@ -15746,7 +14716,6 @@
                 <w:bCs/>
                 <w:lang w:val="es-PE"/>
               </w:rPr>
-              <w:lastRenderedPageBreak/>
               <w:t>Desarrollo de Épica 5</w:t>
             </w:r>
           </w:p>
@@ -16715,8 +15684,50 @@
         <w:ind w:left="2160" w:hanging="2160"/>
         <w:rPr>
           <w:rFonts w:ascii="Times New Roman" w:eastAsia="Times New Roman" w:hAnsi="Times New Roman" w:cs="Times New Roman"/>
-        </w:rPr>
-      </w:pPr>
+          <w:highlight w:val="yellow"/>
+        </w:rPr>
+      </w:pPr>
+      <w:r>
+        <w:rPr>
+          <w:rFonts w:ascii="Times New Roman" w:eastAsia="Times New Roman" w:hAnsi="Times New Roman" w:cs="Times New Roman"/>
+          <w:highlight w:val="yellow"/>
+        </w:rPr>
+        <w:t>Grafica del proceso</w:t>
+      </w:r>
+    </w:p>
+    <w:p>
+      <w:pPr>
+        <w:spacing w:before="240" w:after="240"/>
+        <w:ind w:left="2160" w:hanging="2160"/>
+        <w:rPr>
+          <w:rFonts w:ascii="Times New Roman" w:eastAsia="Times New Roman" w:hAnsi="Times New Roman" w:cs="Times New Roman"/>
+          <w:highlight w:val="yellow"/>
+        </w:rPr>
+      </w:pPr>
+      <w:r>
+        <w:rPr>
+          <w:rFonts w:ascii="Times New Roman" w:eastAsia="Times New Roman" w:hAnsi="Times New Roman" w:cs="Times New Roman"/>
+          <w:highlight w:val="yellow"/>
+        </w:rPr>
+        <w:lastRenderedPageBreak/>
+        <w:t>Tipos de estado</w:t>
+      </w:r>
+    </w:p>
+    <w:p>
+      <w:pPr>
+        <w:spacing w:before="240" w:after="240"/>
+        <w:ind w:left="2160" w:hanging="2160"/>
+        <w:rPr>
+          <w:rFonts w:ascii="Times New Roman" w:eastAsia="Times New Roman" w:hAnsi="Times New Roman" w:cs="Times New Roman"/>
+        </w:rPr>
+      </w:pPr>
+      <w:r>
+        <w:rPr>
+          <w:rFonts w:ascii="Times New Roman" w:eastAsia="Times New Roman" w:hAnsi="Times New Roman" w:cs="Times New Roman"/>
+          <w:highlight w:val="yellow"/>
+        </w:rPr>
+        <w:t>Reportes (3)</w:t>
+      </w:r>
     </w:p>
     <w:p>
       <w:pPr>
@@ -16800,7 +15811,7 @@
                     <pic:cNvPicPr preferRelativeResize="0"/>
                   </pic:nvPicPr>
                   <pic:blipFill>
-                    <a:blip r:embed="rId9"/>
+                    <a:blip r:embed="rId17"/>
                     <a:srcRect/>
                     <a:stretch>
                       <a:fillRect/>
@@ -16877,7 +15888,6 @@
         <w:rPr>
           <w:noProof/>
         </w:rPr>
-        <w:lastRenderedPageBreak/>
         <w:drawing>
           <wp:inline distT="114300" distB="114300" distL="114300" distR="114300" wp14:anchorId="36BB9F49" wp14:editId="590D5EE3">
             <wp:extent cx="5731200" cy="4457700"/>
@@ -16892,7 +15902,7 @@
                     <pic:cNvPicPr preferRelativeResize="0"/>
                   </pic:nvPicPr>
                   <pic:blipFill>
-                    <a:blip r:embed="rId10"/>
+                    <a:blip r:embed="rId18"/>
                     <a:srcRect/>
                     <a:stretch>
                       <a:fillRect/>
@@ -17037,6 +16047,7 @@
       <w:r>
         <w:rPr>
           <w:rFonts w:ascii="Times New Roman" w:eastAsia="Times New Roman" w:hAnsi="Times New Roman" w:cs="Times New Roman"/>
+          <w:noProof/>
           <w:color w:val="000000"/>
         </w:rPr>
         <w:drawing>
@@ -17063,7 +16074,7 @@
                     <pic:cNvPicPr/>
                   </pic:nvPicPr>
                   <pic:blipFill>
-                    <a:blip r:embed="rId11"/>
+                    <a:blip r:embed="rId19"/>
                     <a:stretch>
                       <a:fillRect/>
                     </a:stretch>
@@ -17207,11 +16218,415 @@
       <w:r>
         <w:rPr>
           <w:rFonts w:ascii="Times New Roman" w:eastAsia="Times New Roman" w:hAnsi="Times New Roman" w:cs="Times New Roman"/>
+          <w:color w:val="000000"/>
+          <w:highlight w:val="yellow"/>
+        </w:rPr>
+        <w:t>Auditoria</w:t>
+      </w:r>
+      <w:r>
+        <w:rPr>
+          <w:rFonts w:ascii="Times New Roman" w:eastAsia="Times New Roman" w:hAnsi="Times New Roman" w:cs="Times New Roman"/>
+          <w:highlight w:val="yellow"/>
+        </w:rPr>
+        <w:t xml:space="preserve"> de la GCS</w:t>
+      </w:r>
+    </w:p>
+    <w:p>
+      <w:pPr>
+        <w:numPr>
+          <w:ilvl w:val="2"/>
+          <w:numId w:val="3"/>
+        </w:numPr>
+        <w:pBdr>
+          <w:top w:val="nil"/>
+          <w:left w:val="nil"/>
+          <w:bottom w:val="nil"/>
+          <w:right w:val="nil"/>
+          <w:between w:val="nil"/>
+        </w:pBdr>
+        <w:spacing w:after="240"/>
+        <w:rPr>
+          <w:rFonts w:ascii="Times New Roman" w:eastAsia="Times New Roman" w:hAnsi="Times New Roman" w:cs="Times New Roman"/>
+          <w:color w:val="000000"/>
+          <w:highlight w:val="yellow"/>
+        </w:rPr>
+      </w:pPr>
+      <w:r>
+        <w:rPr>
+          <w:rFonts w:ascii="Times New Roman" w:eastAsia="Times New Roman" w:hAnsi="Times New Roman" w:cs="Times New Roman"/>
+          <w:highlight w:val="yellow"/>
+        </w:rPr>
+        <w:t>Auditoria Física</w:t>
+      </w:r>
+    </w:p>
+    <w:p>
+      <w:pPr>
+        <w:pBdr>
+          <w:top w:val="nil"/>
+          <w:left w:val="nil"/>
+          <w:bottom w:val="nil"/>
+          <w:right w:val="nil"/>
+          <w:between w:val="nil"/>
+        </w:pBdr>
+        <w:spacing w:after="240"/>
+        <w:ind w:left="1440"/>
+        <w:rPr>
+          <w:rFonts w:ascii="Times New Roman" w:eastAsia="Times New Roman" w:hAnsi="Times New Roman" w:cs="Times New Roman"/>
+          <w:color w:val="000000"/>
+        </w:rPr>
+      </w:pPr>
+      <w:r>
+        <w:rPr>
+          <w:rFonts w:ascii="Times New Roman" w:eastAsia="Times New Roman" w:hAnsi="Times New Roman" w:cs="Times New Roman"/>
+        </w:rPr>
+        <w:t xml:space="preserve">Explicar </w:t>
+      </w:r>
+      <w:r>
+        <w:rPr>
+          <w:rFonts w:ascii="Times New Roman" w:eastAsia="Times New Roman" w:hAnsi="Times New Roman" w:cs="Times New Roman"/>
+        </w:rPr>
+        <w:t>Lista de ítems que se encuentran en línea base 3</w:t>
+      </w:r>
+    </w:p>
+    <w:p>
+      <w:pPr>
+        <w:numPr>
+          <w:ilvl w:val="2"/>
+          <w:numId w:val="3"/>
+        </w:numPr>
+        <w:pBdr>
+          <w:top w:val="nil"/>
+          <w:left w:val="nil"/>
+          <w:bottom w:val="nil"/>
+          <w:right w:val="nil"/>
+          <w:between w:val="nil"/>
+        </w:pBdr>
+        <w:spacing w:after="240"/>
+        <w:rPr>
+          <w:rFonts w:ascii="Times New Roman" w:eastAsia="Times New Roman" w:hAnsi="Times New Roman" w:cs="Times New Roman"/>
+          <w:color w:val="000000"/>
+          <w:highlight w:val="yellow"/>
+        </w:rPr>
+      </w:pPr>
+      <w:r>
+        <w:rPr>
+          <w:rFonts w:ascii="Times New Roman" w:eastAsia="Times New Roman" w:hAnsi="Times New Roman" w:cs="Times New Roman"/>
+          <w:highlight w:val="yellow"/>
+        </w:rPr>
+        <w:t>Auditoria Funcional</w:t>
+      </w:r>
+    </w:p>
+    <w:tbl>
+      <w:tblPr>
+        <w:tblStyle w:val="Tablaconcuadrcula"/>
+        <w:tblW w:w="0" w:type="auto"/>
+        <w:tblInd w:w="1440" w:type="dxa"/>
+        <w:tblLook w:val="04A0" w:firstRow="1" w:lastRow="0" w:firstColumn="1" w:lastColumn="0" w:noHBand="0" w:noVBand="1"/>
+      </w:tblPr>
+      <w:tblGrid>
+        <w:gridCol w:w="1897"/>
+        <w:gridCol w:w="1919"/>
+        <w:gridCol w:w="1893"/>
+        <w:gridCol w:w="1870"/>
+      </w:tblGrid>
+      <w:tr>
+        <w:tc>
+          <w:tcPr>
+            <w:tcW w:w="2254" w:type="dxa"/>
+          </w:tcPr>
+          <w:p>
+            <w:pPr>
+              <w:spacing w:after="240"/>
+              <w:rPr>
+                <w:rFonts w:ascii="Times New Roman" w:eastAsia="Times New Roman" w:hAnsi="Times New Roman" w:cs="Times New Roman"/>
+                <w:color w:val="000000"/>
+              </w:rPr>
+            </w:pPr>
+            <w:r>
+              <w:rPr>
+                <w:rFonts w:ascii="Times New Roman" w:eastAsia="Times New Roman" w:hAnsi="Times New Roman" w:cs="Times New Roman"/>
+                <w:color w:val="000000"/>
+              </w:rPr>
+              <w:t>Historia de Usuario</w:t>
+            </w:r>
+          </w:p>
+        </w:tc>
+        <w:tc>
+          <w:tcPr>
+            <w:tcW w:w="2255" w:type="dxa"/>
+          </w:tcPr>
+          <w:p>
+            <w:pPr>
+              <w:spacing w:after="240"/>
+              <w:rPr>
+                <w:rFonts w:ascii="Times New Roman" w:eastAsia="Times New Roman" w:hAnsi="Times New Roman" w:cs="Times New Roman"/>
+                <w:color w:val="000000"/>
+              </w:rPr>
+            </w:pPr>
+            <w:r>
+              <w:rPr>
+                <w:rFonts w:ascii="Times New Roman" w:eastAsia="Times New Roman" w:hAnsi="Times New Roman" w:cs="Times New Roman"/>
+                <w:color w:val="000000"/>
+              </w:rPr>
+              <w:t>Fecha de auditoría</w:t>
+            </w:r>
+          </w:p>
+        </w:tc>
+        <w:tc>
+          <w:tcPr>
+            <w:tcW w:w="2255" w:type="dxa"/>
+          </w:tcPr>
+          <w:p>
+            <w:pPr>
+              <w:spacing w:after="240"/>
+              <w:rPr>
+                <w:rFonts w:ascii="Times New Roman" w:eastAsia="Times New Roman" w:hAnsi="Times New Roman" w:cs="Times New Roman"/>
+                <w:color w:val="000000"/>
+              </w:rPr>
+            </w:pPr>
+            <w:r>
+              <w:rPr>
+                <w:rFonts w:ascii="Times New Roman" w:eastAsia="Times New Roman" w:hAnsi="Times New Roman" w:cs="Times New Roman"/>
+                <w:color w:val="000000"/>
+              </w:rPr>
+              <w:t>Auditor</w:t>
+            </w:r>
+          </w:p>
+        </w:tc>
+        <w:tc>
+          <w:tcPr>
+            <w:tcW w:w="2255" w:type="dxa"/>
+          </w:tcPr>
+          <w:p>
+            <w:pPr>
+              <w:spacing w:after="240"/>
+              <w:rPr>
+                <w:rFonts w:ascii="Times New Roman" w:eastAsia="Times New Roman" w:hAnsi="Times New Roman" w:cs="Times New Roman"/>
+                <w:color w:val="000000"/>
+              </w:rPr>
+            </w:pPr>
+            <w:r>
+              <w:rPr>
+                <w:rFonts w:ascii="Times New Roman" w:eastAsia="Times New Roman" w:hAnsi="Times New Roman" w:cs="Times New Roman"/>
+                <w:color w:val="000000"/>
+              </w:rPr>
+              <w:t>Estado</w:t>
+            </w:r>
+          </w:p>
+        </w:tc>
+      </w:tr>
+      <w:tr>
+        <w:tc>
+          <w:tcPr>
+            <w:tcW w:w="2254" w:type="dxa"/>
+          </w:tcPr>
+          <w:p>
+            <w:pPr>
+              <w:spacing w:after="240"/>
+              <w:rPr>
+                <w:rFonts w:ascii="Times New Roman" w:eastAsia="Times New Roman" w:hAnsi="Times New Roman" w:cs="Times New Roman"/>
+                <w:color w:val="000000"/>
+                <w:highlight w:val="yellow"/>
+              </w:rPr>
+            </w:pPr>
+          </w:p>
+        </w:tc>
+        <w:tc>
+          <w:tcPr>
+            <w:tcW w:w="2255" w:type="dxa"/>
+          </w:tcPr>
+          <w:p>
+            <w:pPr>
+              <w:spacing w:after="240"/>
+              <w:rPr>
+                <w:rFonts w:ascii="Times New Roman" w:eastAsia="Times New Roman" w:hAnsi="Times New Roman" w:cs="Times New Roman"/>
+                <w:color w:val="000000"/>
+                <w:highlight w:val="yellow"/>
+              </w:rPr>
+            </w:pPr>
+          </w:p>
+        </w:tc>
+        <w:tc>
+          <w:tcPr>
+            <w:tcW w:w="2255" w:type="dxa"/>
+          </w:tcPr>
+          <w:p>
+            <w:pPr>
+              <w:spacing w:after="240"/>
+              <w:rPr>
+                <w:rFonts w:ascii="Times New Roman" w:eastAsia="Times New Roman" w:hAnsi="Times New Roman" w:cs="Times New Roman"/>
+                <w:color w:val="000000"/>
+                <w:highlight w:val="yellow"/>
+              </w:rPr>
+            </w:pPr>
+          </w:p>
+        </w:tc>
+        <w:tc>
+          <w:tcPr>
+            <w:tcW w:w="2255" w:type="dxa"/>
+          </w:tcPr>
+          <w:p>
+            <w:pPr>
+              <w:spacing w:after="240"/>
+              <w:rPr>
+                <w:rFonts w:ascii="Times New Roman" w:eastAsia="Times New Roman" w:hAnsi="Times New Roman" w:cs="Times New Roman"/>
+                <w:color w:val="000000"/>
+                <w:highlight w:val="yellow"/>
+              </w:rPr>
+            </w:pPr>
+          </w:p>
+        </w:tc>
+      </w:tr>
+      <w:tr>
+        <w:tc>
+          <w:tcPr>
+            <w:tcW w:w="2254" w:type="dxa"/>
+          </w:tcPr>
+          <w:p>
+            <w:pPr>
+              <w:spacing w:after="240"/>
+              <w:rPr>
+                <w:rFonts w:ascii="Times New Roman" w:eastAsia="Times New Roman" w:hAnsi="Times New Roman" w:cs="Times New Roman"/>
+                <w:color w:val="000000"/>
+                <w:highlight w:val="yellow"/>
+              </w:rPr>
+            </w:pPr>
+          </w:p>
+        </w:tc>
+        <w:tc>
+          <w:tcPr>
+            <w:tcW w:w="2255" w:type="dxa"/>
+          </w:tcPr>
+          <w:p>
+            <w:pPr>
+              <w:spacing w:after="240"/>
+              <w:rPr>
+                <w:rFonts w:ascii="Times New Roman" w:eastAsia="Times New Roman" w:hAnsi="Times New Roman" w:cs="Times New Roman"/>
+                <w:color w:val="000000"/>
+                <w:highlight w:val="yellow"/>
+              </w:rPr>
+            </w:pPr>
+          </w:p>
+        </w:tc>
+        <w:tc>
+          <w:tcPr>
+            <w:tcW w:w="2255" w:type="dxa"/>
+          </w:tcPr>
+          <w:p>
+            <w:pPr>
+              <w:spacing w:after="240"/>
+              <w:rPr>
+                <w:rFonts w:ascii="Times New Roman" w:eastAsia="Times New Roman" w:hAnsi="Times New Roman" w:cs="Times New Roman"/>
+                <w:color w:val="000000"/>
+                <w:highlight w:val="yellow"/>
+              </w:rPr>
+            </w:pPr>
+          </w:p>
+        </w:tc>
+        <w:tc>
+          <w:tcPr>
+            <w:tcW w:w="2255" w:type="dxa"/>
+          </w:tcPr>
+          <w:p>
+            <w:pPr>
+              <w:spacing w:after="240"/>
+              <w:rPr>
+                <w:rFonts w:ascii="Times New Roman" w:eastAsia="Times New Roman" w:hAnsi="Times New Roman" w:cs="Times New Roman"/>
+                <w:color w:val="000000"/>
+                <w:highlight w:val="yellow"/>
+              </w:rPr>
+            </w:pPr>
+          </w:p>
+        </w:tc>
+      </w:tr>
+    </w:tbl>
+    <w:p>
+      <w:pPr>
+        <w:pBdr>
+          <w:top w:val="nil"/>
+          <w:left w:val="nil"/>
+          <w:bottom w:val="nil"/>
+          <w:right w:val="nil"/>
+          <w:between w:val="nil"/>
+        </w:pBdr>
+        <w:spacing w:after="240"/>
+        <w:ind w:left="1440"/>
+        <w:rPr>
+          <w:rFonts w:ascii="Times New Roman" w:eastAsia="Times New Roman" w:hAnsi="Times New Roman" w:cs="Times New Roman"/>
+          <w:color w:val="000000"/>
+          <w:highlight w:val="yellow"/>
+        </w:rPr>
+      </w:pPr>
+    </w:p>
+    <w:p>
+      <w:pPr>
+        <w:numPr>
+          <w:ilvl w:val="1"/>
+          <w:numId w:val="3"/>
+        </w:numPr>
+        <w:pBdr>
+          <w:top w:val="nil"/>
+          <w:left w:val="nil"/>
+          <w:bottom w:val="nil"/>
+          <w:right w:val="nil"/>
+          <w:between w:val="nil"/>
+        </w:pBdr>
+        <w:spacing w:after="240"/>
+        <w:rPr>
+          <w:rFonts w:ascii="Times New Roman" w:eastAsia="Times New Roman" w:hAnsi="Times New Roman" w:cs="Times New Roman"/>
+          <w:color w:val="000000"/>
+          <w:highlight w:val="yellow"/>
+        </w:rPr>
+      </w:pPr>
+      <w:r>
+        <w:rPr>
+          <w:rFonts w:ascii="Times New Roman" w:eastAsia="Times New Roman" w:hAnsi="Times New Roman" w:cs="Times New Roman"/>
+          <w:b/>
+          <w:bCs/>
+          <w:color w:val="000000"/>
+          <w:highlight w:val="yellow"/>
+        </w:rPr>
+        <w:t xml:space="preserve">Gestión de </w:t>
+      </w:r>
+      <w:proofErr w:type="spellStart"/>
+      <w:proofErr w:type="gramStart"/>
+      <w:r>
+        <w:rPr>
+          <w:rFonts w:ascii="Times New Roman" w:eastAsia="Times New Roman" w:hAnsi="Times New Roman" w:cs="Times New Roman"/>
+          <w:b/>
+          <w:bCs/>
+          <w:color w:val="000000"/>
+          <w:highlight w:val="yellow"/>
+        </w:rPr>
+        <w:t>Release</w:t>
+      </w:r>
+      <w:proofErr w:type="spellEnd"/>
+      <w:r>
+        <w:rPr>
+          <w:rFonts w:ascii="Times New Roman" w:eastAsia="Times New Roman" w:hAnsi="Times New Roman" w:cs="Times New Roman"/>
           <w:b/>
           <w:color w:val="000000"/>
           <w:highlight w:val="yellow"/>
         </w:rPr>
-        <w:lastRenderedPageBreak/>
+        <w:t xml:space="preserve">  y</w:t>
+      </w:r>
+      <w:proofErr w:type="gramEnd"/>
+      <w:r>
+        <w:rPr>
+          <w:rFonts w:ascii="Times New Roman" w:eastAsia="Times New Roman" w:hAnsi="Times New Roman" w:cs="Times New Roman"/>
+          <w:b/>
+          <w:color w:val="000000"/>
+          <w:highlight w:val="yellow"/>
+        </w:rPr>
+        <w:t xml:space="preserve"> </w:t>
+      </w:r>
+      <w:r>
+        <w:rPr>
+          <w:rFonts w:ascii="Times New Roman" w:eastAsia="Times New Roman" w:hAnsi="Times New Roman" w:cs="Times New Roman"/>
+          <w:b/>
+          <w:color w:val="000000"/>
+          <w:highlight w:val="yellow"/>
+        </w:rPr>
         <w:t>Entrega del software</w:t>
       </w:r>
       <w:r>
@@ -17220,45 +16635,7 @@
           <w:color w:val="000000"/>
           <w:highlight w:val="yellow"/>
         </w:rPr>
-        <w:t xml:space="preserve"> y Gestión de </w:t>
-      </w:r>
-      <w:proofErr w:type="spellStart"/>
-      <w:r>
-        <w:rPr>
-          <w:rFonts w:ascii="Times New Roman" w:eastAsia="Times New Roman" w:hAnsi="Times New Roman" w:cs="Times New Roman"/>
-          <w:color w:val="000000"/>
-          <w:highlight w:val="yellow"/>
-        </w:rPr>
-        <w:t>Release</w:t>
-      </w:r>
-      <w:proofErr w:type="spellEnd"/>
-    </w:p>
-    <w:p>
-      <w:pPr>
-        <w:spacing w:before="240" w:after="240"/>
-        <w:ind w:left="2880" w:hanging="2160"/>
-        <w:rPr>
-          <w:rFonts w:ascii="Times New Roman" w:eastAsia="Times New Roman" w:hAnsi="Times New Roman" w:cs="Times New Roman"/>
-        </w:rPr>
-      </w:pPr>
-      <w:r>
-        <w:rPr>
-          <w:rFonts w:ascii="Times New Roman" w:eastAsia="Times New Roman" w:hAnsi="Times New Roman" w:cs="Times New Roman"/>
-        </w:rPr>
-        <w:t>3.5.1</w:t>
-      </w:r>
-      <w:r>
-        <w:rPr>
-          <w:rFonts w:ascii="Times New Roman" w:eastAsia="Times New Roman" w:hAnsi="Times New Roman" w:cs="Times New Roman"/>
-          <w:b/>
-        </w:rPr>
-        <w:t>. Proponer un Proceso de pase a producción</w:t>
-      </w:r>
-      <w:r>
-        <w:rPr>
-          <w:rFonts w:ascii="Times New Roman" w:eastAsia="Times New Roman" w:hAnsi="Times New Roman" w:cs="Times New Roman"/>
-        </w:rPr>
-        <w:t xml:space="preserve"> (Pasos a seguir)</w:t>
+        <w:t xml:space="preserve"> </w:t>
       </w:r>
     </w:p>
     <w:p>
@@ -17267,21 +16644,139 @@
         <w:ind w:left="2880" w:hanging="2160"/>
         <w:rPr>
           <w:rFonts w:ascii="Times New Roman" w:eastAsia="Times New Roman" w:hAnsi="Times New Roman" w:cs="Times New Roman"/>
+          <w:b/>
+          <w:bCs/>
+        </w:rPr>
+      </w:pPr>
+      <w:r>
+        <w:rPr>
+          <w:rFonts w:ascii="Times New Roman" w:eastAsia="Times New Roman" w:hAnsi="Times New Roman" w:cs="Times New Roman"/>
+          <w:b/>
+          <w:bCs/>
+          <w:highlight w:val="yellow"/>
+        </w:rPr>
+        <w:t xml:space="preserve">3.5.1. </w:t>
+      </w:r>
+      <w:r>
+        <w:rPr>
+          <w:rFonts w:ascii="Times New Roman" w:eastAsia="Times New Roman" w:hAnsi="Times New Roman" w:cs="Times New Roman"/>
+          <w:b/>
+          <w:bCs/>
+          <w:highlight w:val="yellow"/>
+        </w:rPr>
+        <w:t>Gestión de reléase</w:t>
+      </w:r>
+      <w:r>
+        <w:rPr>
+          <w:rFonts w:ascii="Times New Roman" w:eastAsia="Times New Roman" w:hAnsi="Times New Roman" w:cs="Times New Roman"/>
+          <w:b/>
+          <w:bCs/>
+        </w:rPr>
+        <w:t xml:space="preserve"> </w:t>
+      </w:r>
+    </w:p>
+    <w:p>
+      <w:pPr>
+        <w:spacing w:before="240" w:after="240"/>
+        <w:ind w:left="2880" w:hanging="2160"/>
+        <w:rPr>
+          <w:rFonts w:ascii="Times New Roman" w:eastAsia="Times New Roman" w:hAnsi="Times New Roman" w:cs="Times New Roman"/>
+        </w:rPr>
+      </w:pPr>
+      <w:r>
+        <w:rPr>
+          <w:rFonts w:ascii="Times New Roman" w:eastAsia="Times New Roman" w:hAnsi="Times New Roman" w:cs="Times New Roman"/>
+        </w:rPr>
+        <w:t>(estructura carpetas</w:t>
+      </w:r>
+      <w:r>
+        <w:rPr>
+          <w:rFonts w:ascii="Times New Roman" w:eastAsia="Times New Roman" w:hAnsi="Times New Roman" w:cs="Times New Roman"/>
+        </w:rPr>
+        <w:t xml:space="preserve"> clientes, proyectos y fechas</w:t>
+      </w:r>
+      <w:r>
+        <w:rPr>
+          <w:rFonts w:ascii="Times New Roman" w:eastAsia="Times New Roman" w:hAnsi="Times New Roman" w:cs="Times New Roman"/>
+        </w:rPr>
+        <w:t>)</w:t>
+      </w:r>
+    </w:p>
+    <w:p>
+      <w:pPr>
+        <w:spacing w:before="240" w:after="240"/>
+        <w:ind w:left="2880" w:hanging="2160"/>
+        <w:rPr>
+          <w:rFonts w:ascii="Times New Roman" w:eastAsia="Times New Roman" w:hAnsi="Times New Roman" w:cs="Times New Roman"/>
         </w:rPr>
       </w:pPr>
       <w:proofErr w:type="gramStart"/>
       <w:r>
         <w:rPr>
           <w:rFonts w:ascii="Times New Roman" w:eastAsia="Times New Roman" w:hAnsi="Times New Roman" w:cs="Times New Roman"/>
-        </w:rPr>
-        <w:t>3.5.2  Gestión</w:t>
+          <w:b/>
+          <w:bCs/>
+          <w:highlight w:val="yellow"/>
+        </w:rPr>
+        <w:t xml:space="preserve">3.5.2  </w:t>
+      </w:r>
+      <w:r>
+        <w:rPr>
+          <w:rFonts w:ascii="Times New Roman" w:eastAsia="Times New Roman" w:hAnsi="Times New Roman" w:cs="Times New Roman"/>
+          <w:b/>
+          <w:bCs/>
+          <w:highlight w:val="yellow"/>
+        </w:rPr>
+        <w:t>Proponer</w:t>
       </w:r>
       <w:proofErr w:type="gramEnd"/>
       <w:r>
         <w:rPr>
           <w:rFonts w:ascii="Times New Roman" w:eastAsia="Times New Roman" w:hAnsi="Times New Roman" w:cs="Times New Roman"/>
-        </w:rPr>
-        <w:t xml:space="preserve"> de reléase </w:t>
+          <w:b/>
+          <w:bCs/>
+          <w:highlight w:val="yellow"/>
+        </w:rPr>
+        <w:t xml:space="preserve"> un Proceso de pase a producción</w:t>
+      </w:r>
+      <w:r>
+        <w:rPr>
+          <w:rFonts w:ascii="Times New Roman" w:eastAsia="Times New Roman" w:hAnsi="Times New Roman" w:cs="Times New Roman"/>
+        </w:rPr>
+        <w:t xml:space="preserve"> </w:t>
+      </w:r>
+    </w:p>
+    <w:p>
+      <w:pPr>
+        <w:spacing w:before="240" w:after="240"/>
+        <w:ind w:left="2880" w:hanging="2160"/>
+        <w:rPr>
+          <w:rFonts w:ascii="Times New Roman" w:eastAsia="Times New Roman" w:hAnsi="Times New Roman" w:cs="Times New Roman"/>
+        </w:rPr>
+      </w:pPr>
+      <w:r>
+        <w:rPr>
+          <w:rFonts w:ascii="Times New Roman" w:eastAsia="Times New Roman" w:hAnsi="Times New Roman" w:cs="Times New Roman"/>
+        </w:rPr>
+        <w:t>(Pasos a seguir</w:t>
+      </w:r>
+      <w:r>
+        <w:rPr>
+          <w:rFonts w:ascii="Times New Roman" w:eastAsia="Times New Roman" w:hAnsi="Times New Roman" w:cs="Times New Roman"/>
+        </w:rPr>
+        <w:t xml:space="preserve"> según herramientas </w:t>
+      </w:r>
+      <w:r>
+        <w:rPr>
+          <w:rFonts w:ascii="Times New Roman" w:eastAsia="Times New Roman" w:hAnsi="Times New Roman" w:cs="Times New Roman"/>
+        </w:rPr>
+        <w:t>utilizadas</w:t>
+      </w:r>
+      <w:r>
+        <w:rPr>
+          <w:rFonts w:ascii="Times New Roman" w:eastAsia="Times New Roman" w:hAnsi="Times New Roman" w:cs="Times New Roman"/>
+        </w:rPr>
+        <w:t>)</w:t>
       </w:r>
     </w:p>
     <w:p>
@@ -17347,6 +16842,56 @@
     </w:sectPr>
   </w:body>
 </w:document>
+</file>
+
+<file path=word/endnotes.xml><?xml version="1.0" encoding="utf-8"?>
+<w:endnotes xmlns:wpc="http://schemas.microsoft.com/office/word/2010/wordprocessingCanvas" xmlns:cx="http://schemas.microsoft.com/office/drawing/2014/chartex" xmlns:cx1="http://schemas.microsoft.com/office/drawing/2015/9/8/chartex" xmlns:cx2="http://schemas.microsoft.com/office/drawing/2015/10/21/chartex" xmlns:cx3="http://schemas.microsoft.com/office/drawing/2016/5/9/chartex" xmlns:cx4="http://schemas.microsoft.com/office/drawing/2016/5/10/chartex" xmlns:cx5="http://schemas.microsoft.com/office/drawing/2016/5/11/chartex" xmlns:cx6="http://schemas.microsoft.com/office/drawing/2016/5/12/chartex" xmlns:cx7="http://schemas.microsoft.com/office/drawing/2016/5/13/chartex" xmlns:cx8="http://schemas.microsoft.com/office/drawing/2016/5/14/chartex" xmlns:mc="http://schemas.openxmlformats.org/markup-compatibility/2006" xmlns:aink="http://schemas.microsoft.com/office/drawing/2016/ink" xmlns:am3d="http://schemas.microsoft.com/office/drawing/2017/model3d" xmlns:o="urn:schemas-microsoft-com:office:office" xmlns:oel="http://schemas.microsoft.com/office/2019/extlst" xmlns:r="http://schemas.openxmlformats.org/officeDocument/2006/relationships" xmlns:m="http://schemas.openxmlformats.org/officeDocument/2006/math" xmlns:v="urn:schemas-microsoft-com:vml" xmlns:wp14="http://schemas.microsoft.com/office/word/2010/wordprocessingDrawing" xmlns:wp="http://schemas.openxmlformats.org/drawingml/2006/wordprocessingDrawing" xmlns:w10="urn:schemas-microsoft-com:office:word" xmlns:w="http://schemas.openxmlformats.org/wordprocessingml/2006/main" xmlns:w14="http://schemas.microsoft.com/office/word/2010/wordml" xmlns:w15="http://schemas.microsoft.com/office/word/2012/wordml" xmlns:w16cex="http://schemas.microsoft.com/office/word/2018/wordml/cex" xmlns:w16cid="http://schemas.microsoft.com/office/word/2016/wordml/cid" xmlns:w16="http://schemas.microsoft.com/office/word/2018/wordml" xmlns:w16du="http://schemas.microsoft.com/office/word/2023/wordml/word16du" xmlns:w16sdtdh="http://schemas.microsoft.com/office/word/2020/wordml/sdtdatahash" xmlns:w16se="http://schemas.microsoft.com/office/word/2015/wordml/symex" xmlns:wpg="http://schemas.microsoft.com/office/word/2010/wordprocessingGroup" xmlns:wpi="http://schemas.microsoft.com/office/word/2010/wordprocessingInk" xmlns:wne="http://schemas.microsoft.com/office/word/2006/wordml" xmlns:wps="http://schemas.microsoft.com/office/word/2010/wordprocessingShape" mc:Ignorable="w14 w15 w16se w16cid w16 w16cex w16sdtdh w16du wp14">
+  <w:endnote w:type="separator" w:id="-1">
+    <w:p>
+      <w:pPr>
+        <w:spacing w:line="240" w:lineRule="auto"/>
+      </w:pPr>
+      <w:r>
+        <w:separator/>
+      </w:r>
+    </w:p>
+  </w:endnote>
+  <w:endnote w:type="continuationSeparator" w:id="0">
+    <w:p>
+      <w:pPr>
+        <w:spacing w:line="240" w:lineRule="auto"/>
+      </w:pPr>
+      <w:r>
+        <w:continuationSeparator/>
+      </w:r>
+    </w:p>
+  </w:endnote>
+</w:endnotes>
+</file>
+
+<file path=word/footnotes.xml><?xml version="1.0" encoding="utf-8"?>
+<w:footnotes xmlns:wpc="http://schemas.microsoft.com/office/word/2010/wordprocessingCanvas" xmlns:cx="http://schemas.microsoft.com/office/drawing/2014/chartex" xmlns:cx1="http://schemas.microsoft.com/office/drawing/2015/9/8/chartex" xmlns:cx2="http://schemas.microsoft.com/office/drawing/2015/10/21/chartex" xmlns:cx3="http://schemas.microsoft.com/office/drawing/2016/5/9/chartex" xmlns:cx4="http://schemas.microsoft.com/office/drawing/2016/5/10/chartex" xmlns:cx5="http://schemas.microsoft.com/office/drawing/2016/5/11/chartex" xmlns:cx6="http://schemas.microsoft.com/office/drawing/2016/5/12/chartex" xmlns:cx7="http://schemas.microsoft.com/office/drawing/2016/5/13/chartex" xmlns:cx8="http://schemas.microsoft.com/office/drawing/2016/5/14/chartex" xmlns:mc="http://schemas.openxmlformats.org/markup-compatibility/2006" xmlns:aink="http://schemas.microsoft.com/office/drawing/2016/ink" xmlns:am3d="http://schemas.microsoft.com/office/drawing/2017/model3d" xmlns:o="urn:schemas-microsoft-com:office:office" xmlns:oel="http://schemas.microsoft.com/office/2019/extlst" xmlns:r="http://schemas.openxmlformats.org/officeDocument/2006/relationships" xmlns:m="http://schemas.openxmlformats.org/officeDocument/2006/math" xmlns:v="urn:schemas-microsoft-com:vml" xmlns:wp14="http://schemas.microsoft.com/office/word/2010/wordprocessingDrawing" xmlns:wp="http://schemas.openxmlformats.org/drawingml/2006/wordprocessingDrawing" xmlns:w10="urn:schemas-microsoft-com:office:word" xmlns:w="http://schemas.openxmlformats.org/wordprocessingml/2006/main" xmlns:w14="http://schemas.microsoft.com/office/word/2010/wordml" xmlns:w15="http://schemas.microsoft.com/office/word/2012/wordml" xmlns:w16cex="http://schemas.microsoft.com/office/word/2018/wordml/cex" xmlns:w16cid="http://schemas.microsoft.com/office/word/2016/wordml/cid" xmlns:w16="http://schemas.microsoft.com/office/word/2018/wordml" xmlns:w16du="http://schemas.microsoft.com/office/word/2023/wordml/word16du" xmlns:w16sdtdh="http://schemas.microsoft.com/office/word/2020/wordml/sdtdatahash" xmlns:w16se="http://schemas.microsoft.com/office/word/2015/wordml/symex" xmlns:wpg="http://schemas.microsoft.com/office/word/2010/wordprocessingGroup" xmlns:wpi="http://schemas.microsoft.com/office/word/2010/wordprocessingInk" xmlns:wne="http://schemas.microsoft.com/office/word/2006/wordml" xmlns:wps="http://schemas.microsoft.com/office/word/2010/wordprocessingShape" mc:Ignorable="w14 w15 w16se w16cid w16 w16cex w16sdtdh w16du wp14">
+  <w:footnote w:type="separator" w:id="-1">
+    <w:p>
+      <w:pPr>
+        <w:spacing w:line="240" w:lineRule="auto"/>
+      </w:pPr>
+      <w:r>
+        <w:separator/>
+      </w:r>
+    </w:p>
+  </w:footnote>
+  <w:footnote w:type="continuationSeparator" w:id="0">
+    <w:p>
+      <w:pPr>
+        <w:spacing w:line="240" w:lineRule="auto"/>
+      </w:pPr>
+      <w:r>
+        <w:continuationSeparator/>
+      </w:r>
+    </w:p>
+  </w:footnote>
+</w:footnotes>
 </file>
 
 <file path=word/numbering.xml><?xml version="1.0" encoding="utf-8"?>
@@ -18448,6 +17993,7 @@
   <w:style w:type="paragraph" w:default="1" w:styleId="Normal">
     <w:name w:val="Normal"/>
     <w:qFormat/>
+    <w:rsid w:val="007308DD"/>
   </w:style>
   <w:style w:type="paragraph" w:styleId="Ttulo1">
     <w:name w:val="heading 1"/>
@@ -18774,6 +18320,50 @@
       <w:lang w:val="es-PE"/>
     </w:rPr>
   </w:style>
+  <w:style w:type="paragraph" w:styleId="Encabezado">
+    <w:name w:val="header"/>
+    <w:basedOn w:val="Normal"/>
+    <w:link w:val="EncabezadoCar"/>
+    <w:uiPriority w:val="99"/>
+    <w:unhideWhenUsed/>
+    <w:rsid w:val="00F93ECD"/>
+    <w:pPr>
+      <w:tabs>
+        <w:tab w:val="center" w:pos="4252"/>
+        <w:tab w:val="right" w:pos="8504"/>
+      </w:tabs>
+      <w:spacing w:line="240" w:lineRule="auto"/>
+    </w:pPr>
+  </w:style>
+  <w:style w:type="character" w:customStyle="1" w:styleId="EncabezadoCar">
+    <w:name w:val="Encabezado Car"/>
+    <w:basedOn w:val="Fuentedeprrafopredeter"/>
+    <w:link w:val="Encabezado"/>
+    <w:uiPriority w:val="99"/>
+    <w:rsid w:val="00F93ECD"/>
+  </w:style>
+  <w:style w:type="paragraph" w:styleId="Piedepgina">
+    <w:name w:val="footer"/>
+    <w:basedOn w:val="Normal"/>
+    <w:link w:val="PiedepginaCar"/>
+    <w:uiPriority w:val="99"/>
+    <w:unhideWhenUsed/>
+    <w:rsid w:val="00F93ECD"/>
+    <w:pPr>
+      <w:tabs>
+        <w:tab w:val="center" w:pos="4252"/>
+        <w:tab w:val="right" w:pos="8504"/>
+      </w:tabs>
+      <w:spacing w:line="240" w:lineRule="auto"/>
+    </w:pPr>
+  </w:style>
+  <w:style w:type="character" w:customStyle="1" w:styleId="PiedepginaCar">
+    <w:name w:val="Pie de página Car"/>
+    <w:basedOn w:val="Fuentedeprrafopredeter"/>
+    <w:link w:val="Piedepgina"/>
+    <w:uiPriority w:val="99"/>
+    <w:rsid w:val="00F93ECD"/>
+  </w:style>
 </w:styles>
 </file>
 
@@ -19098,28 +18688,28 @@
 </file>
 
 <file path=customXml/item1.xml><?xml version="1.0" encoding="utf-8"?>
-<b:Sources xmlns:b="http://schemas.openxmlformats.org/officeDocument/2006/bibliography" xmlns="http://schemas.openxmlformats.org/officeDocument/2006/bibliography" SelectedStyle="\APASixthEditionOfficeOnline.xsl" StyleName="APA" Version="6"/>
-</file>
-
-<file path=customXml/item2.xml><?xml version="1.0" encoding="utf-8"?>
 <go:gDocsCustomXmlDataStorage xmlns:go="http://customooxmlschemas.google.com/" xmlns:r="http://schemas.openxmlformats.org/officeDocument/2006/relationships" uri="GoogleDocsCustomDataVersion2">
   <go:docsCustomData xmlns:go="http://customooxmlschemas.google.com/" roundtripDataSignature="AMtx7mgMI5GaM4XfwTdTZZv6lZ/CKrjEFA==">CgMxLjAaHwoBMBIaChgICVIUChJ0YWJsZS5kb2dnamZsMmx0ZDk4AHIhMTQ4S3gwS3Q1Vnp2LVpldmdjUGJKWjFBM3hhZklrQmtN</go:docsCustomData>
 </go:gDocsCustomXmlDataStorage>
 </file>
 
-<file path=customXml/itemProps1.xml><?xml version="1.0" encoding="utf-8"?>
-<ds:datastoreItem xmlns:ds="http://schemas.openxmlformats.org/officeDocument/2006/customXml" ds:itemID="{38B50876-D027-4A92-9287-FBB617164B4D}">
-  <ds:schemaRefs>
-    <ds:schemaRef ds:uri="http://schemas.openxmlformats.org/officeDocument/2006/bibliography"/>
-  </ds:schemaRefs>
-</ds:datastoreItem>
+<file path=customXml/item2.xml><?xml version="1.0" encoding="utf-8"?>
+<b:Sources xmlns:b="http://schemas.openxmlformats.org/officeDocument/2006/bibliography" xmlns="http://schemas.openxmlformats.org/officeDocument/2006/bibliography" SelectedStyle="\APASixthEditionOfficeOnline.xsl" StyleName="APA" Version="6"/>
 </file>
 
-<file path=customXml/itemProps2.xml><?xml version="1.0" encoding="utf-8"?>
+<file path=customXml/itemProps1.xml><?xml version="1.0" encoding="utf-8"?>
 <ds:datastoreItem xmlns:ds="http://schemas.openxmlformats.org/officeDocument/2006/customXml" ds:itemID="{11111111-1234-1234-1234-123412341234}">
   <ds:schemaRefs>
     <ds:schemaRef ds:uri="http://customooxmlschemas.google.com/"/>
     <ds:schemaRef ds:uri="http://schemas.openxmlformats.org/officeDocument/2006/relationships"/>
   </ds:schemaRefs>
 </ds:datastoreItem>
+</file>
+
+<file path=customXml/itemProps2.xml><?xml version="1.0" encoding="utf-8"?>
+<ds:datastoreItem xmlns:ds="http://schemas.openxmlformats.org/officeDocument/2006/customXml" ds:itemID="{38B50876-D027-4A92-9287-FBB617164B4D}">
+  <ds:schemaRefs>
+    <ds:schemaRef ds:uri="http://schemas.openxmlformats.org/officeDocument/2006/bibliography"/>
+  </ds:schemaRefs>
+</ds:datastoreItem>
 </file>
</xml_diff>